<commit_message>
Dokumente aktualisiert (aktueller Stand des docx, pdf und das Visio-Dokument)
</commit_message>
<xml_diff>
--- a/docs/Projektdokumentation-Wetterstation.docx
+++ b/docs/Projektdokumentation-Wetterstation.docx
@@ -223,12 +223,12 @@
     </w:p>
     <w:p>
       <w:r>
-        <w:t>Version: 0.2</w:t>
+        <w:t>Version: 0.3</w:t>
       </w:r>
     </w:p>
     <w:p>
       <w:r>
-        <w:t>Datum: 28</w:t>
+        <w:t>Datum: 29</w:t>
       </w:r>
       <w:r>
         <w:t>.09.2014</w:t>
@@ -245,7 +245,7 @@
     <w:sdt>
       <w:sdtPr>
         <w:rPr>
-          <w:rFonts w:ascii="Arial" w:eastAsiaTheme="minorHAnsi" w:hAnsi="Arial" w:cstheme="minorBidi"/>
+          <w:rFonts w:ascii="Arial" w:eastAsiaTheme="minorHAnsi" w:hAnsi="Arial" w:cs="Arial"/>
           <w:b w:val="0"/>
           <w:color w:val="auto"/>
           <w:sz w:val="22"/>
@@ -270,9 +270,13 @@
         <w:p>
           <w:pPr>
             <w:pStyle w:val="Inhaltsverzeichnisberschrift"/>
+            <w:rPr>
+              <w:rFonts w:ascii="Arial" w:hAnsi="Arial" w:cs="Arial"/>
+            </w:rPr>
           </w:pPr>
           <w:r>
             <w:rPr>
+              <w:rFonts w:ascii="Arial" w:hAnsi="Arial" w:cs="Arial"/>
               <w:lang w:val="de-DE"/>
             </w:rPr>
             <w:t>Inhaltsverzeichnis</w:t>
@@ -309,7 +313,7 @@
             </w:rPr>
             <w:fldChar w:fldCharType="separate"/>
           </w:r>
-          <w:hyperlink w:anchor="_Toc399611091" w:history="1">
+          <w:hyperlink w:anchor="_Toc400141713" w:history="1">
             <w:r>
               <w:rPr>
                 <w:rStyle w:val="Hyperlink"/>
@@ -356,7 +360,7 @@
                 <w:noProof/>
                 <w:webHidden/>
               </w:rPr>
-              <w:instrText xml:space="preserve"> PAGEREF _Toc399611091 \h </w:instrText>
+              <w:instrText xml:space="preserve"> PAGEREF _Toc400141713 \h </w:instrText>
             </w:r>
             <w:r>
               <w:rPr>
@@ -404,7 +408,7 @@
               <w:lang w:val="de-CH" w:eastAsia="de-CH"/>
             </w:rPr>
           </w:pPr>
-          <w:hyperlink w:anchor="_Toc399611092" w:history="1">
+          <w:hyperlink w:anchor="_Toc400141714" w:history="1">
             <w:r>
               <w:rPr>
                 <w:rStyle w:val="Hyperlink"/>
@@ -451,7 +455,7 @@
                 <w:noProof/>
                 <w:webHidden/>
               </w:rPr>
-              <w:instrText xml:space="preserve"> PAGEREF _Toc399611092 \h </w:instrText>
+              <w:instrText xml:space="preserve"> PAGEREF _Toc400141714 \h </w:instrText>
             </w:r>
             <w:r>
               <w:rPr>
@@ -499,7 +503,7 @@
               <w:lang w:val="de-CH" w:eastAsia="de-CH"/>
             </w:rPr>
           </w:pPr>
-          <w:hyperlink w:anchor="_Toc399611093" w:history="1">
+          <w:hyperlink w:anchor="_Toc400141715" w:history="1">
             <w:r>
               <w:rPr>
                 <w:rStyle w:val="Hyperlink"/>
@@ -546,7 +550,7 @@
                 <w:noProof/>
                 <w:webHidden/>
               </w:rPr>
-              <w:instrText xml:space="preserve"> PAGEREF _Toc399611093 \h </w:instrText>
+              <w:instrText xml:space="preserve"> PAGEREF _Toc400141715 \h </w:instrText>
             </w:r>
             <w:r>
               <w:rPr>
@@ -594,7 +598,7 @@
               <w:lang w:val="de-CH" w:eastAsia="de-CH"/>
             </w:rPr>
           </w:pPr>
-          <w:hyperlink w:anchor="_Toc399611094" w:history="1">
+          <w:hyperlink w:anchor="_Toc400141716" w:history="1">
             <w:r>
               <w:rPr>
                 <w:rStyle w:val="Hyperlink"/>
@@ -641,7 +645,7 @@
                 <w:noProof/>
                 <w:webHidden/>
               </w:rPr>
-              <w:instrText xml:space="preserve"> PAGEREF _Toc399611094 \h </w:instrText>
+              <w:instrText xml:space="preserve"> PAGEREF _Toc400141716 \h </w:instrText>
             </w:r>
             <w:r>
               <w:rPr>
@@ -689,7 +693,7 @@
               <w:lang w:val="de-CH" w:eastAsia="de-CH"/>
             </w:rPr>
           </w:pPr>
-          <w:hyperlink w:anchor="_Toc399611095" w:history="1">
+          <w:hyperlink w:anchor="_Toc400141717" w:history="1">
             <w:r>
               <w:rPr>
                 <w:rStyle w:val="Hyperlink"/>
@@ -736,7 +740,7 @@
                 <w:noProof/>
                 <w:webHidden/>
               </w:rPr>
-              <w:instrText xml:space="preserve"> PAGEREF _Toc399611095 \h </w:instrText>
+              <w:instrText xml:space="preserve"> PAGEREF _Toc400141717 \h </w:instrText>
             </w:r>
             <w:r>
               <w:rPr>
@@ -784,7 +788,7 @@
               <w:lang w:val="de-CH" w:eastAsia="de-CH"/>
             </w:rPr>
           </w:pPr>
-          <w:hyperlink w:anchor="_Toc399611096" w:history="1">
+          <w:hyperlink w:anchor="_Toc400141718" w:history="1">
             <w:r>
               <w:rPr>
                 <w:rStyle w:val="Hyperlink"/>
@@ -831,7 +835,7 @@
                 <w:noProof/>
                 <w:webHidden/>
               </w:rPr>
-              <w:instrText xml:space="preserve"> PAGEREF _Toc399611096 \h </w:instrText>
+              <w:instrText xml:space="preserve"> PAGEREF _Toc400141718 \h </w:instrText>
             </w:r>
             <w:r>
               <w:rPr>
@@ -879,7 +883,7 @@
               <w:lang w:val="de-CH" w:eastAsia="de-CH"/>
             </w:rPr>
           </w:pPr>
-          <w:hyperlink w:anchor="_Toc399611097" w:history="1">
+          <w:hyperlink w:anchor="_Toc400141719" w:history="1">
             <w:r>
               <w:rPr>
                 <w:rStyle w:val="Hyperlink"/>
@@ -926,7 +930,7 @@
                 <w:noProof/>
                 <w:webHidden/>
               </w:rPr>
-              <w:instrText xml:space="preserve"> PAGEREF _Toc399611097 \h </w:instrText>
+              <w:instrText xml:space="preserve"> PAGEREF _Toc400141719 \h </w:instrText>
             </w:r>
             <w:r>
               <w:rPr>
@@ -954,196 +958,6 @@
             <w:r>
               <w:rPr>
                 <w:rFonts w:ascii="Arial" w:hAnsi="Arial" w:cs="Arial"/>
-                <w:noProof/>
-                <w:webHidden/>
-              </w:rPr>
-              <w:fldChar w:fldCharType="end"/>
-            </w:r>
-          </w:hyperlink>
-        </w:p>
-        <w:p>
-          <w:pPr>
-            <w:pStyle w:val="Verzeichnis3"/>
-            <w:tabs>
-              <w:tab w:val="left" w:pos="1320"/>
-              <w:tab w:val="right" w:leader="dot" w:pos="9016"/>
-            </w:tabs>
-            <w:rPr>
-              <w:rFonts w:eastAsiaTheme="minorEastAsia" w:cs="Arial"/>
-              <w:noProof/>
-              <w:lang w:eastAsia="de-CH"/>
-            </w:rPr>
-          </w:pPr>
-          <w:hyperlink w:anchor="_Toc399611098" w:history="1">
-            <w:r>
-              <w:rPr>
-                <w:rStyle w:val="Hyperlink"/>
-                <w:rFonts w:cs="Arial"/>
-                <w:noProof/>
-              </w:rPr>
-              <w:t>3.1.1</w:t>
-            </w:r>
-            <w:r>
-              <w:rPr>
-                <w:rFonts w:eastAsiaTheme="minorEastAsia" w:cs="Arial"/>
-                <w:noProof/>
-                <w:lang w:eastAsia="de-CH"/>
-              </w:rPr>
-              <w:tab/>
-            </w:r>
-            <w:r>
-              <w:rPr>
-                <w:rStyle w:val="Hyperlink"/>
-                <w:rFonts w:cs="Arial"/>
-                <w:noProof/>
-              </w:rPr>
-              <w:t>Muss-Anforderungen</w:t>
-            </w:r>
-            <w:r>
-              <w:rPr>
-                <w:rFonts w:cs="Arial"/>
-                <w:noProof/>
-                <w:webHidden/>
-              </w:rPr>
-              <w:tab/>
-            </w:r>
-            <w:r>
-              <w:rPr>
-                <w:rFonts w:cs="Arial"/>
-                <w:noProof/>
-                <w:webHidden/>
-              </w:rPr>
-              <w:fldChar w:fldCharType="begin"/>
-            </w:r>
-            <w:r>
-              <w:rPr>
-                <w:rFonts w:cs="Arial"/>
-                <w:noProof/>
-                <w:webHidden/>
-              </w:rPr>
-              <w:instrText xml:space="preserve"> PAGEREF _Toc399611098 \h </w:instrText>
-            </w:r>
-            <w:r>
-              <w:rPr>
-                <w:rFonts w:cs="Arial"/>
-                <w:noProof/>
-                <w:webHidden/>
-              </w:rPr>
-            </w:r>
-            <w:r>
-              <w:rPr>
-                <w:rFonts w:cs="Arial"/>
-                <w:noProof/>
-                <w:webHidden/>
-              </w:rPr>
-              <w:fldChar w:fldCharType="separate"/>
-            </w:r>
-            <w:r>
-              <w:rPr>
-                <w:rFonts w:cs="Arial"/>
-                <w:noProof/>
-                <w:webHidden/>
-              </w:rPr>
-              <w:t>2</w:t>
-            </w:r>
-            <w:r>
-              <w:rPr>
-                <w:rFonts w:cs="Arial"/>
-                <w:noProof/>
-                <w:webHidden/>
-              </w:rPr>
-              <w:fldChar w:fldCharType="end"/>
-            </w:r>
-          </w:hyperlink>
-        </w:p>
-        <w:p>
-          <w:pPr>
-            <w:pStyle w:val="Verzeichnis3"/>
-            <w:tabs>
-              <w:tab w:val="left" w:pos="1320"/>
-              <w:tab w:val="right" w:leader="dot" w:pos="9016"/>
-            </w:tabs>
-            <w:rPr>
-              <w:rFonts w:eastAsiaTheme="minorEastAsia" w:cs="Arial"/>
-              <w:noProof/>
-              <w:lang w:eastAsia="de-CH"/>
-            </w:rPr>
-          </w:pPr>
-          <w:hyperlink w:anchor="_Toc399611099" w:history="1">
-            <w:r>
-              <w:rPr>
-                <w:rStyle w:val="Hyperlink"/>
-                <w:rFonts w:cs="Arial"/>
-                <w:noProof/>
-              </w:rPr>
-              <w:t>3.1.2</w:t>
-            </w:r>
-            <w:r>
-              <w:rPr>
-                <w:rFonts w:eastAsiaTheme="minorEastAsia" w:cs="Arial"/>
-                <w:noProof/>
-                <w:lang w:eastAsia="de-CH"/>
-              </w:rPr>
-              <w:tab/>
-            </w:r>
-            <w:r>
-              <w:rPr>
-                <w:rStyle w:val="Hyperlink"/>
-                <w:rFonts w:cs="Arial"/>
-                <w:noProof/>
-              </w:rPr>
-              <w:t>Kann-Anforderungen</w:t>
-            </w:r>
-            <w:r>
-              <w:rPr>
-                <w:rFonts w:cs="Arial"/>
-                <w:noProof/>
-                <w:webHidden/>
-              </w:rPr>
-              <w:tab/>
-            </w:r>
-            <w:r>
-              <w:rPr>
-                <w:rFonts w:cs="Arial"/>
-                <w:noProof/>
-                <w:webHidden/>
-              </w:rPr>
-              <w:fldChar w:fldCharType="begin"/>
-            </w:r>
-            <w:r>
-              <w:rPr>
-                <w:rFonts w:cs="Arial"/>
-                <w:noProof/>
-                <w:webHidden/>
-              </w:rPr>
-              <w:instrText xml:space="preserve"> PAGEREF _Toc399611099 \h </w:instrText>
-            </w:r>
-            <w:r>
-              <w:rPr>
-                <w:rFonts w:cs="Arial"/>
-                <w:noProof/>
-                <w:webHidden/>
-              </w:rPr>
-            </w:r>
-            <w:r>
-              <w:rPr>
-                <w:rFonts w:cs="Arial"/>
-                <w:noProof/>
-                <w:webHidden/>
-              </w:rPr>
-              <w:fldChar w:fldCharType="separate"/>
-            </w:r>
-            <w:r>
-              <w:rPr>
-                <w:rFonts w:cs="Arial"/>
-                <w:noProof/>
-                <w:webHidden/>
-              </w:rPr>
-              <w:t>2</w:t>
-            </w:r>
-            <w:r>
-              <w:rPr>
-                <w:rFonts w:cs="Arial"/>
                 <w:noProof/>
                 <w:webHidden/>
               </w:rPr>
@@ -1164,7 +978,7 @@
               <w:lang w:val="de-CH" w:eastAsia="de-CH"/>
             </w:rPr>
           </w:pPr>
-          <w:hyperlink w:anchor="_Toc399611100" w:history="1">
+          <w:hyperlink w:anchor="_Toc400141720" w:history="1">
             <w:r>
               <w:rPr>
                 <w:rStyle w:val="Hyperlink"/>
@@ -1211,7 +1025,7 @@
                 <w:noProof/>
                 <w:webHidden/>
               </w:rPr>
-              <w:instrText xml:space="preserve"> PAGEREF _Toc399611100 \h </w:instrText>
+              <w:instrText xml:space="preserve"> PAGEREF _Toc400141720 \h </w:instrText>
             </w:r>
             <w:r>
               <w:rPr>
@@ -1259,7 +1073,7 @@
               <w:lang w:val="de-CH" w:eastAsia="de-CH"/>
             </w:rPr>
           </w:pPr>
-          <w:hyperlink w:anchor="_Toc399611101" w:history="1">
+          <w:hyperlink w:anchor="_Toc400141721" w:history="1">
             <w:r>
               <w:rPr>
                 <w:rStyle w:val="Hyperlink"/>
@@ -1306,7 +1120,7 @@
                 <w:noProof/>
                 <w:webHidden/>
               </w:rPr>
-              <w:instrText xml:space="preserve"> PAGEREF _Toc399611101 \h </w:instrText>
+              <w:instrText xml:space="preserve"> PAGEREF _Toc400141721 \h </w:instrText>
             </w:r>
             <w:r>
               <w:rPr>
@@ -1354,7 +1168,7 @@
               <w:lang w:val="de-CH" w:eastAsia="de-CH"/>
             </w:rPr>
           </w:pPr>
-          <w:hyperlink w:anchor="_Toc399611102" w:history="1">
+          <w:hyperlink w:anchor="_Toc400141722" w:history="1">
             <w:r>
               <w:rPr>
                 <w:rStyle w:val="Hyperlink"/>
@@ -1401,7 +1215,7 @@
                 <w:noProof/>
                 <w:webHidden/>
               </w:rPr>
-              <w:instrText xml:space="preserve"> PAGEREF _Toc399611102 \h </w:instrText>
+              <w:instrText xml:space="preserve"> PAGEREF _Toc400141722 \h </w:instrText>
             </w:r>
             <w:r>
               <w:rPr>
@@ -1469,6 +1283,8 @@
       <w:r>
         <w:br w:type="page"/>
       </w:r>
+      <w:bookmarkStart w:id="0" w:name="_GoBack"/>
+      <w:bookmarkEnd w:id="0"/>
     </w:p>
     <w:p>
       <w:pPr>
@@ -1478,13 +1294,13 @@
           <w:numId w:val="20"/>
         </w:numPr>
       </w:pPr>
-      <w:bookmarkStart w:id="0" w:name="_Toc359231343"/>
-      <w:bookmarkStart w:id="1" w:name="_Toc399611091"/>
+      <w:bookmarkStart w:id="1" w:name="_Toc359231343"/>
+      <w:bookmarkStart w:id="2" w:name="_Toc400141713"/>
       <w:r>
         <w:t>Informationen zum Dokument</w:t>
       </w:r>
-      <w:bookmarkEnd w:id="0"/>
       <w:bookmarkEnd w:id="1"/>
+      <w:bookmarkEnd w:id="2"/>
     </w:p>
     <w:p>
       <w:pPr>
@@ -1494,13 +1310,13 @@
           <w:numId w:val="20"/>
         </w:numPr>
       </w:pPr>
-      <w:bookmarkStart w:id="2" w:name="_Toc359231344"/>
-      <w:bookmarkStart w:id="3" w:name="_Toc399611092"/>
+      <w:bookmarkStart w:id="3" w:name="_Toc359231344"/>
+      <w:bookmarkStart w:id="4" w:name="_Toc400141714"/>
       <w:r>
         <w:t>Zweck des Dokuments</w:t>
       </w:r>
-      <w:bookmarkEnd w:id="2"/>
       <w:bookmarkEnd w:id="3"/>
+      <w:bookmarkEnd w:id="4"/>
     </w:p>
     <w:p>
       <w:r>
@@ -1533,13 +1349,13 @@
           <w:numId w:val="20"/>
         </w:numPr>
       </w:pPr>
-      <w:bookmarkStart w:id="4" w:name="_Toc359231345"/>
-      <w:bookmarkStart w:id="5" w:name="_Toc399611093"/>
+      <w:bookmarkStart w:id="5" w:name="_Toc359231345"/>
+      <w:bookmarkStart w:id="6" w:name="_Toc400141715"/>
       <w:r>
         <w:t>Versionskontrolle</w:t>
       </w:r>
-      <w:bookmarkEnd w:id="4"/>
       <w:bookmarkEnd w:id="5"/>
+      <w:bookmarkEnd w:id="6"/>
     </w:p>
     <w:tbl>
       <w:tblPr>
@@ -1801,13 +1617,13 @@
           <w:numId w:val="20"/>
         </w:numPr>
       </w:pPr>
-      <w:bookmarkStart w:id="6" w:name="_Toc359231346"/>
-      <w:bookmarkStart w:id="7" w:name="_Toc399611094"/>
+      <w:bookmarkStart w:id="7" w:name="_Toc359231346"/>
+      <w:bookmarkStart w:id="8" w:name="_Toc400141716"/>
       <w:r>
         <w:t>Referenzierte Dokumente</w:t>
       </w:r>
-      <w:bookmarkEnd w:id="6"/>
       <w:bookmarkEnd w:id="7"/>
+      <w:bookmarkEnd w:id="8"/>
     </w:p>
     <w:tbl>
       <w:tblPr>
@@ -1874,11 +1690,11 @@
           <w:numId w:val="20"/>
         </w:numPr>
       </w:pPr>
-      <w:bookmarkStart w:id="8" w:name="_Toc399611095"/>
+      <w:bookmarkStart w:id="9" w:name="_Toc400141717"/>
       <w:r>
         <w:t>Projektdefinition</w:t>
       </w:r>
-      <w:bookmarkEnd w:id="8"/>
+      <w:bookmarkEnd w:id="9"/>
     </w:p>
     <w:p>
       <w:r>
@@ -1953,11 +1769,11 @@
           <w:numId w:val="20"/>
         </w:numPr>
       </w:pPr>
-      <w:bookmarkStart w:id="9" w:name="_Toc399611096"/>
+      <w:bookmarkStart w:id="10" w:name="_Toc400141718"/>
       <w:r>
         <w:t>Anforderungen</w:t>
       </w:r>
-      <w:bookmarkEnd w:id="9"/>
+      <w:bookmarkEnd w:id="10"/>
     </w:p>
     <w:p>
       <w:r>
@@ -1975,11 +1791,11 @@
           <w:numId w:val="20"/>
         </w:numPr>
       </w:pPr>
-      <w:bookmarkStart w:id="10" w:name="_Toc399611097"/>
+      <w:bookmarkStart w:id="11" w:name="_Toc400141719"/>
       <w:r>
         <w:t>Funktionale Anforderungen</w:t>
       </w:r>
-      <w:bookmarkEnd w:id="10"/>
+      <w:bookmarkEnd w:id="11"/>
     </w:p>
     <w:p>
       <w:pPr>
@@ -2056,11 +1872,11 @@
           <w:numId w:val="20"/>
         </w:numPr>
       </w:pPr>
-      <w:bookmarkStart w:id="11" w:name="_Toc399611100"/>
+      <w:bookmarkStart w:id="12" w:name="_Toc400141720"/>
       <w:r>
         <w:t>Nicht funktionale Anforderungen</w:t>
       </w:r>
-      <w:bookmarkEnd w:id="11"/>
+      <w:bookmarkEnd w:id="12"/>
     </w:p>
     <w:p>
       <w:pPr>
@@ -2106,11 +1922,11 @@
           <w:numId w:val="20"/>
         </w:numPr>
       </w:pPr>
-      <w:bookmarkStart w:id="12" w:name="_Toc399611101"/>
+      <w:bookmarkStart w:id="13" w:name="_Toc400141721"/>
       <w:r>
         <w:t>Kontextdiagramm</w:t>
       </w:r>
-      <w:bookmarkEnd w:id="12"/>
+      <w:bookmarkEnd w:id="13"/>
     </w:p>
     <w:p>
       <w:r>
@@ -2196,11 +2012,11 @@
           <w:numId w:val="20"/>
         </w:numPr>
       </w:pPr>
-      <w:bookmarkStart w:id="13" w:name="_Toc399611102"/>
+      <w:bookmarkStart w:id="14" w:name="_Toc400141722"/>
       <w:r>
         <w:t>Terminplan</w:t>
       </w:r>
-      <w:bookmarkEnd w:id="13"/>
+      <w:bookmarkEnd w:id="14"/>
     </w:p>
     <w:tbl>
       <w:tblPr>
@@ -2628,8 +2444,6 @@
       <w:r>
         <w:t>Die Meilensteine (Abgaben in moodle) sind Fett markiert und sind zwingend einzuhalten.</w:t>
       </w:r>
-      <w:bookmarkStart w:id="14" w:name="_GoBack"/>
-      <w:bookmarkEnd w:id="14"/>
     </w:p>
     <w:sectPr>
       <w:headerReference w:type="default" r:id="rId11"/>
@@ -7286,7 +7100,7 @@
 </file>
 
 <file path=customXml/itemProps1.xml><?xml version="1.0" encoding="utf-8"?>
-<ds:datastoreItem xmlns:ds="http://schemas.openxmlformats.org/officeDocument/2006/customXml" ds:itemID="{2EEC7703-8E6B-4538-82E6-DAA6888987CF}">
+<ds:datastoreItem xmlns:ds="http://schemas.openxmlformats.org/officeDocument/2006/customXml" ds:itemID="{C8F6A888-C6AA-4303-A389-9F9377F83C0A}">
   <ds:schemaRefs>
     <ds:schemaRef ds:uri="http://schemas.openxmlformats.org/officeDocument/2006/bibliography"/>
   </ds:schemaRefs>

</xml_diff>

<commit_message>
Kleine Änderungen am Dokument
</commit_message>
<xml_diff>
--- a/docs/Projektdokumentation-Wetterstation.docx
+++ b/docs/Projektdokumentation-Wetterstation.docx
@@ -225,11 +225,21 @@
       <w:r>
         <w:t xml:space="preserve">Version: </w:t>
       </w:r>
-      <w:fldSimple w:instr=" DOCPROPERTY  Version  \* MERGEFORMAT ">
-        <w:r>
-          <w:t>0.5</w:t>
-        </w:r>
-      </w:fldSimple>
+      <w:r>
+        <w:fldChar w:fldCharType="begin"/>
+      </w:r>
+      <w:r>
+        <w:instrText xml:space="preserve"> DOCPROPERTY  Version  \* MERGEFORMAT </w:instrText>
+      </w:r>
+      <w:r>
+        <w:fldChar w:fldCharType="separate"/>
+      </w:r>
+      <w:r>
+        <w:t>0.5</w:t>
+      </w:r>
+      <w:r>
+        <w:fldChar w:fldCharType="end"/>
+      </w:r>
     </w:p>
     <w:p>
       <w:r>
@@ -248,7 +258,7 @@
         <w:rPr>
           <w:noProof/>
         </w:rPr>
-        <w:t>27.10.14</w:t>
+        <w:t>04.11.14</w:t>
       </w:r>
       <w:r>
         <w:fldChar w:fldCharType="end"/>
@@ -3120,6 +3130,7 @@
       <w:bookmarkStart w:id="0" w:name="_Toc359231343"/>
       <w:bookmarkStart w:id="1" w:name="_Toc402044917"/>
       <w:r>
+        <w:lastRenderedPageBreak/>
         <w:t>Informationen zum Dokument</w:t>
       </w:r>
       <w:bookmarkEnd w:id="0"/>
@@ -3613,6 +3624,7 @@
       </w:pPr>
       <w:bookmarkStart w:id="8" w:name="_Toc402044921"/>
       <w:r>
+        <w:lastRenderedPageBreak/>
         <w:t>Projektdefinition</w:t>
       </w:r>
       <w:bookmarkEnd w:id="8"/>
@@ -3795,6 +3807,7 @@
       </w:pPr>
       <w:bookmarkStart w:id="11" w:name="_Toc402044924"/>
       <w:r>
+        <w:lastRenderedPageBreak/>
         <w:t>Nicht funktionale Anforderungen</w:t>
       </w:r>
       <w:bookmarkEnd w:id="11"/>
@@ -3944,6 +3957,7 @@
       </w:pPr>
       <w:bookmarkStart w:id="13" w:name="_Toc402044926"/>
       <w:r>
+        <w:lastRenderedPageBreak/>
         <w:t>Terminplan</w:t>
       </w:r>
       <w:bookmarkEnd w:id="13"/>
@@ -4400,6 +4414,7 @@
       </w:pPr>
       <w:bookmarkStart w:id="14" w:name="_Toc402044927"/>
       <w:r>
+        <w:lastRenderedPageBreak/>
         <w:t>Use Cases</w:t>
       </w:r>
       <w:bookmarkEnd w:id="14"/>
@@ -4488,6 +4503,7 @@
       </w:pPr>
       <w:bookmarkStart w:id="16" w:name="_Toc402044929"/>
       <w:r>
+        <w:lastRenderedPageBreak/>
         <w:t>Beschreibungen</w:t>
       </w:r>
       <w:bookmarkEnd w:id="16"/>
@@ -5285,6 +5301,7 @@
               <w:ind w:left="317" w:hanging="317"/>
             </w:pPr>
             <w:r>
+              <w:lastRenderedPageBreak/>
               <w:t>Messwerte werden aus der Schnittstelle auf Grund der Angabe des Datumbereichs (resp. des aktuellen Wertes) ausgelesen</w:t>
             </w:r>
           </w:p>
@@ -5982,6 +5999,7 @@
               <w:ind w:left="317"/>
             </w:pPr>
             <w:r>
+              <w:lastRenderedPageBreak/>
               <w:t>Verbindung zwischen dem Raspberry Pi und der Hardware hergestellt</w:t>
             </w:r>
           </w:p>
@@ -5996,6 +6014,7 @@
           </w:tcPr>
           <w:p>
             <w:r>
+              <w:lastRenderedPageBreak/>
               <w:t>Nachbedingungen</w:t>
             </w:r>
           </w:p>
@@ -6521,6 +6540,7 @@
               <w:rPr>
                 <w:b/>
               </w:rPr>
+              <w:lastRenderedPageBreak/>
               <w:t>UC 8</w:t>
             </w:r>
             <w:r>
@@ -7151,6 +7171,7 @@
               <w:ind w:left="742"/>
             </w:pPr>
             <w:r>
+              <w:lastRenderedPageBreak/>
               <w:t>Messwert nicht plausibel: Fehlermeldung an LCD-Display ausgeben. Abbruch des Use Cases</w:t>
             </w:r>
           </w:p>
@@ -7429,6 +7450,7 @@
       </w:pPr>
       <w:bookmarkStart w:id="17" w:name="_Toc402044930"/>
       <w:r>
+        <w:lastRenderedPageBreak/>
         <w:t>Grobentwurf</w:t>
       </w:r>
       <w:bookmarkEnd w:id="17"/>
@@ -7650,7 +7672,11 @@
     </w:p>
     <w:p>
       <w:r>
-        <w:t>Bei der indirekten Anbindung werden die Sensoren wie das LCD-Display an einen Master angeschlossen, welcher wiederum mit dem Raspberry Pi verbunden ist. Die Stromversorgung erhalten die Bauteile durch den Master. Die Daten werden vom/zum Raspberry Pi über den Master gesandt.</w:t>
+        <w:t xml:space="preserve">Bei der indirekten Anbindung werden die Sensoren wie das LCD-Display an einen Master angeschlossen, welcher wiederum mit dem Raspberry Pi verbunden ist. Die </w:t>
+      </w:r>
+      <w:r>
+        <w:lastRenderedPageBreak/>
+        <w:t>Stromversorgung erhalten die Bauteile durch den Master. Die Daten werden vom/zum Raspberry Pi über den Master gesandt.</w:t>
       </w:r>
     </w:p>
     <w:p>
@@ -7820,6 +7846,7 @@
       </w:pPr>
       <w:bookmarkStart w:id="23" w:name="_Toc402044936"/>
       <w:r>
+        <w:lastRenderedPageBreak/>
         <w:t>Webservice</w:t>
       </w:r>
       <w:bookmarkEnd w:id="23"/>
@@ -8010,13 +8037,20 @@
     <w:p/>
     <w:p>
       <w:r>
+        <w:lastRenderedPageBreak/>
         <w:t>Dies führt automatisch zu je einem Vor- wie auch Nachteil der beiden Varianten. So funktioniert bei einem Ausfall eines elektronischen Bauteils bei der direkten Anbindung die Wetterstation immer noch, wenn auch nur eingeschränkt. Allerdings ist die Schnittstelle zwischen den Bauteilen und der Steuerung komplexer, da für jedes Bauteil eine eigene Ansteuerung erstellt werden muss. Bei der indirekten Ansteuerung führt andererseits ein Ausfall des Master-Bausteins dazu, dass die Wetterstation nicht mehr funktioniert, da alle Verbindungen über diesen geführt werden. Hingegen ist die Anbindung an die einzelnen Bauteile einfacher, da nur eine Verbindung unterhalten werden muss.</w:t>
       </w:r>
     </w:p>
     <w:p/>
     <w:p>
       <w:r>
-        <w:t xml:space="preserve">Erfahrungsgemäss führen mehrere Schnittstellen gegenüber nur einer Schnittstelle in einer  Steuerung eher zu mehr Problemen (Threads, Asynchronität, Synchronisation). Hingegen kann die Möglichkeit eines Ausfalls eines Master-Bausteins bei sachgemässem Einsatz als sehr gering angenommen werden. </w:t>
+        <w:t xml:space="preserve">Erfahrungsgemäss führen mehrere Schnittstellen gegenüber nur einer Schnittstelle in einer  Steuerung eher zu mehr Problemen (Threads, </w:t>
+      </w:r>
+      <w:r>
+        <w:t>Asynchron</w:t>
+      </w:r>
+      <w:r>
+        <w:t xml:space="preserve">, Synchronisation). Hingegen kann die Möglichkeit eines Ausfalls eines Master-Bausteins bei sachgemässem Einsatz als sehr gering angenommen werden. </w:t>
       </w:r>
       <w:r>
         <w:rPr>
@@ -8075,6 +8109,7 @@
       </w:pPr>
       <w:bookmarkStart w:id="28" w:name="_Toc402044941"/>
       <w:r>
+        <w:lastRenderedPageBreak/>
         <w:t>Detailentwurf</w:t>
       </w:r>
       <w:bookmarkEnd w:id="28"/>
@@ -8095,6 +8130,10 @@
     </w:p>
     <w:p>
       <w:r>
+        <w:rPr>
+          <w:noProof/>
+          <w:lang w:eastAsia="de-CH"/>
+        </w:rPr>
         <w:drawing>
           <wp:inline distT="0" distB="0" distL="0" distR="0" wp14:anchorId="42CD0290" wp14:editId="63629095">
             <wp:extent cx="5731510" cy="3858895"/>
@@ -8131,18 +8170,13 @@
           </wp:inline>
         </w:drawing>
       </w:r>
-      <w:bookmarkStart w:id="30" w:name="_GoBack"/>
-      <w:bookmarkEnd w:id="30"/>
     </w:p>
     <w:p>
       <w:pPr>
         <w:pStyle w:val="Bildbeschreibung"/>
       </w:pPr>
       <w:r>
-        <w:t xml:space="preserve">Abbildung: </w:t>
-      </w:r>
-      <w:r>
-        <w:t>Entwurf der Schaltung der Sensoren, der LCD-Anzeige, sowie des Raspberry Pi</w:t>
+        <w:t>Abbildung: Entwurf der Schaltung der Sensoren, der LCD-Anzeige, sowie des Raspberry Pi</w:t>
       </w:r>
     </w:p>
     <w:p>
@@ -8153,11 +8187,25 @@
           <w:numId w:val="20"/>
         </w:numPr>
       </w:pPr>
-      <w:bookmarkStart w:id="31" w:name="_Toc402044943"/>
+      <w:bookmarkStart w:id="30" w:name="_Toc402044943"/>
       <w:r>
         <w:t>Steuerung</w:t>
       </w:r>
+      <w:bookmarkEnd w:id="30"/>
+    </w:p>
+    <w:p>
+      <w:pPr>
+        <w:pStyle w:val="berschrift2"/>
+        <w:numPr>
+          <w:ilvl w:val="1"/>
+          <w:numId w:val="20"/>
+        </w:numPr>
+      </w:pPr>
+      <w:bookmarkStart w:id="31" w:name="_GoBack"/>
       <w:bookmarkEnd w:id="31"/>
+      <w:r>
+        <w:t>Datenbank</w:t>
+      </w:r>
     </w:p>
     <w:p>
       <w:pPr>
@@ -8199,6 +8247,7 @@
       </w:pPr>
       <w:bookmarkStart w:id="33" w:name="_Toc402044945"/>
       <w:r>
+        <w:lastRenderedPageBreak/>
         <w:t>Testkonzept</w:t>
       </w:r>
       <w:bookmarkEnd w:id="33"/>
@@ -15207,7 +15256,7 @@
 </file>
 
 <file path=customXml/itemProps1.xml><?xml version="1.0" encoding="utf-8"?>
-<ds:datastoreItem xmlns:ds="http://schemas.openxmlformats.org/officeDocument/2006/customXml" ds:itemID="{DD56027F-B74C-4C92-8E1A-F0E74F7ECBD2}">
+<ds:datastoreItem xmlns:ds="http://schemas.openxmlformats.org/officeDocument/2006/customXml" ds:itemID="{ED6A16A4-1D0F-4C23-813D-8BED225B431F}">
   <ds:schemaRefs>
     <ds:schemaRef ds:uri="http://schemas.openxmlformats.org/officeDocument/2006/bibliography"/>
   </ds:schemaRefs>

</xml_diff>

<commit_message>
Dokumentation angepasst (nach Review David)
</commit_message>
<xml_diff>
--- a/docs/Projektdokumentation-Wetterstation.docx
+++ b/docs/Projektdokumentation-Wetterstation.docx
@@ -225,11 +225,21 @@
       <w:r>
         <w:t xml:space="preserve">Version: </w:t>
       </w:r>
-      <w:fldSimple w:instr=" DOCPROPERTY  Version  \* MERGEFORMAT ">
-        <w:r>
-          <w:t>0.7</w:t>
-        </w:r>
-      </w:fldSimple>
+      <w:r>
+        <w:fldChar w:fldCharType="begin"/>
+      </w:r>
+      <w:r>
+        <w:instrText xml:space="preserve"> DOCPROPERTY  Version  \* MERGEFORMAT </w:instrText>
+      </w:r>
+      <w:r>
+        <w:fldChar w:fldCharType="separate"/>
+      </w:r>
+      <w:r>
+        <w:t>0.7</w:t>
+      </w:r>
+      <w:r>
+        <w:fldChar w:fldCharType="end"/>
+      </w:r>
     </w:p>
     <w:p>
       <w:r>
@@ -302,7 +312,6 @@
             <w:t>Inhaltsverzeichnis</w:t>
           </w:r>
         </w:p>
-        <w:bookmarkStart w:id="0" w:name="_GoBack"/>
         <w:p>
           <w:pPr>
             <w:pStyle w:val="Verzeichnis1"/>
@@ -4044,7 +4053,6 @@
             <w:fldChar w:fldCharType="end"/>
           </w:r>
         </w:p>
-        <w:bookmarkEnd w:id="0" w:displacedByCustomXml="next"/>
       </w:sdtContent>
     </w:sdt>
     <w:p/>
@@ -4069,13 +4077,13 @@
           <w:numId w:val="1"/>
         </w:numPr>
       </w:pPr>
-      <w:bookmarkStart w:id="1" w:name="_Toc359231343"/>
-      <w:bookmarkStart w:id="2" w:name="_Toc403915828"/>
+      <w:bookmarkStart w:id="0" w:name="_Toc359231343"/>
+      <w:bookmarkStart w:id="1" w:name="_Toc403915828"/>
       <w:r>
         <w:t>Informationen zum Dokument</w:t>
       </w:r>
+      <w:bookmarkEnd w:id="0"/>
       <w:bookmarkEnd w:id="1"/>
-      <w:bookmarkEnd w:id="2"/>
     </w:p>
     <w:p>
       <w:pPr>
@@ -4085,13 +4093,13 @@
           <w:numId w:val="1"/>
         </w:numPr>
       </w:pPr>
-      <w:bookmarkStart w:id="3" w:name="_Toc359231344"/>
-      <w:bookmarkStart w:id="4" w:name="_Toc403915829"/>
+      <w:bookmarkStart w:id="2" w:name="_Toc359231344"/>
+      <w:bookmarkStart w:id="3" w:name="_Toc403915829"/>
       <w:r>
         <w:t>Zweck des Dokuments</w:t>
       </w:r>
+      <w:bookmarkEnd w:id="2"/>
       <w:bookmarkEnd w:id="3"/>
-      <w:bookmarkEnd w:id="4"/>
     </w:p>
     <w:p>
       <w:r>
@@ -4124,13 +4132,13 @@
           <w:numId w:val="1"/>
         </w:numPr>
       </w:pPr>
-      <w:bookmarkStart w:id="5" w:name="_Toc359231345"/>
-      <w:bookmarkStart w:id="6" w:name="_Toc403915830"/>
+      <w:bookmarkStart w:id="4" w:name="_Toc359231345"/>
+      <w:bookmarkStart w:id="5" w:name="_Toc403915830"/>
       <w:r>
         <w:t>Versionskontrolle</w:t>
       </w:r>
+      <w:bookmarkEnd w:id="4"/>
       <w:bookmarkEnd w:id="5"/>
-      <w:bookmarkEnd w:id="6"/>
     </w:p>
     <w:tbl>
       <w:tblPr>
@@ -4587,7 +4595,7 @@
       </w:tr>
     </w:tbl>
     <w:p>
-      <w:bookmarkStart w:id="7" w:name="_Toc359231346"/>
+      <w:bookmarkStart w:id="6" w:name="_Toc359231346"/>
     </w:p>
     <w:p>
       <w:pPr>
@@ -4597,12 +4605,12 @@
           <w:numId w:val="1"/>
         </w:numPr>
       </w:pPr>
-      <w:bookmarkStart w:id="8" w:name="_Toc403915831"/>
+      <w:bookmarkStart w:id="7" w:name="_Toc403915831"/>
       <w:r>
         <w:t>Referenzierte Dokumente</w:t>
       </w:r>
+      <w:bookmarkEnd w:id="6"/>
       <w:bookmarkEnd w:id="7"/>
-      <w:bookmarkEnd w:id="8"/>
     </w:p>
     <w:tbl>
       <w:tblPr>
@@ -4669,11 +4677,11 @@
           <w:numId w:val="1"/>
         </w:numPr>
       </w:pPr>
-      <w:bookmarkStart w:id="9" w:name="_Toc403915832"/>
+      <w:bookmarkStart w:id="8" w:name="_Toc403915832"/>
       <w:r>
         <w:t>Projektdefinition</w:t>
       </w:r>
-      <w:bookmarkEnd w:id="9"/>
+      <w:bookmarkEnd w:id="8"/>
     </w:p>
     <w:p>
       <w:r>
@@ -4754,11 +4762,11 @@
           <w:numId w:val="1"/>
         </w:numPr>
       </w:pPr>
-      <w:bookmarkStart w:id="10" w:name="_Toc403915833"/>
+      <w:bookmarkStart w:id="9" w:name="_Toc403915833"/>
       <w:r>
         <w:t>Anforderungen</w:t>
       </w:r>
-      <w:bookmarkEnd w:id="10"/>
+      <w:bookmarkEnd w:id="9"/>
     </w:p>
     <w:p>
       <w:r>
@@ -4776,11 +4784,11 @@
           <w:numId w:val="1"/>
         </w:numPr>
       </w:pPr>
-      <w:bookmarkStart w:id="11" w:name="_Toc403915834"/>
+      <w:bookmarkStart w:id="10" w:name="_Toc403915834"/>
       <w:r>
         <w:t>Funktionale Anforderungen</w:t>
       </w:r>
-      <w:bookmarkEnd w:id="11"/>
+      <w:bookmarkEnd w:id="10"/>
     </w:p>
     <w:p>
       <w:pPr>
@@ -4857,11 +4865,11 @@
           <w:numId w:val="1"/>
         </w:numPr>
       </w:pPr>
-      <w:bookmarkStart w:id="12" w:name="_Toc403915835"/>
+      <w:bookmarkStart w:id="11" w:name="_Toc403915835"/>
       <w:r>
         <w:t>Nicht funktionale Anforderungen</w:t>
       </w:r>
-      <w:bookmarkEnd w:id="12"/>
+      <w:bookmarkEnd w:id="11"/>
     </w:p>
     <w:p>
       <w:pPr>
@@ -4907,11 +4915,11 @@
           <w:numId w:val="1"/>
         </w:numPr>
       </w:pPr>
-      <w:bookmarkStart w:id="13" w:name="_Toc403915836"/>
+      <w:bookmarkStart w:id="12" w:name="_Toc403915836"/>
       <w:r>
         <w:t>Kontextdiagramm</w:t>
       </w:r>
-      <w:bookmarkEnd w:id="13"/>
+      <w:bookmarkEnd w:id="12"/>
     </w:p>
     <w:p>
       <w:r>
@@ -5012,11 +5020,11 @@
           <w:numId w:val="1"/>
         </w:numPr>
       </w:pPr>
-      <w:bookmarkStart w:id="14" w:name="_Toc403915837"/>
+      <w:bookmarkStart w:id="13" w:name="_Toc403915837"/>
       <w:r>
         <w:t>Terminplan</w:t>
       </w:r>
-      <w:bookmarkEnd w:id="14"/>
+      <w:bookmarkEnd w:id="13"/>
     </w:p>
     <w:tbl>
       <w:tblPr>
@@ -5484,11 +5492,11 @@
           <w:numId w:val="1"/>
         </w:numPr>
       </w:pPr>
-      <w:bookmarkStart w:id="15" w:name="_Toc403915838"/>
+      <w:bookmarkStart w:id="14" w:name="_Toc403915838"/>
       <w:r>
         <w:t>Use Cases</w:t>
       </w:r>
-      <w:bookmarkEnd w:id="15"/>
+      <w:bookmarkEnd w:id="14"/>
     </w:p>
     <w:p>
       <w:pPr>
@@ -5498,11 +5506,11 @@
           <w:numId w:val="1"/>
         </w:numPr>
       </w:pPr>
-      <w:bookmarkStart w:id="16" w:name="_Toc403915839"/>
+      <w:bookmarkStart w:id="15" w:name="_Toc403915839"/>
       <w:r>
         <w:t>Diagramm</w:t>
       </w:r>
-      <w:bookmarkEnd w:id="16"/>
+      <w:bookmarkEnd w:id="15"/>
     </w:p>
     <w:p>
       <w:r>
@@ -5581,11 +5589,11 @@
           <w:numId w:val="1"/>
         </w:numPr>
       </w:pPr>
-      <w:bookmarkStart w:id="17" w:name="_Toc403915840"/>
+      <w:bookmarkStart w:id="16" w:name="_Toc403915840"/>
       <w:r>
         <w:t>Beschreibungen</w:t>
       </w:r>
-      <w:bookmarkEnd w:id="17"/>
+      <w:bookmarkEnd w:id="16"/>
     </w:p>
     <w:tbl>
       <w:tblPr>
@@ -8375,11 +8383,11 @@
           <w:numId w:val="1"/>
         </w:numPr>
       </w:pPr>
-      <w:bookmarkStart w:id="18" w:name="_Toc403915841"/>
+      <w:bookmarkStart w:id="17" w:name="_Toc403915841"/>
       <w:r>
         <w:t>Grobentwurf</w:t>
       </w:r>
-      <w:bookmarkEnd w:id="18"/>
+      <w:bookmarkEnd w:id="17"/>
     </w:p>
     <w:p>
       <w:pPr>
@@ -8389,11 +8397,11 @@
           <w:numId w:val="1"/>
         </w:numPr>
       </w:pPr>
-      <w:bookmarkStart w:id="19" w:name="_Toc403915842"/>
+      <w:bookmarkStart w:id="18" w:name="_Toc403915842"/>
       <w:r>
         <w:t>Hardware</w:t>
       </w:r>
-      <w:bookmarkEnd w:id="19"/>
+      <w:bookmarkEnd w:id="18"/>
     </w:p>
     <w:p>
       <w:r>
@@ -8437,11 +8445,11 @@
           <w:numId w:val="1"/>
         </w:numPr>
       </w:pPr>
-      <w:bookmarkStart w:id="20" w:name="_Toc403915843"/>
+      <w:bookmarkStart w:id="19" w:name="_Toc403915843"/>
       <w:r>
         <w:t>Direkte Anbindung</w:t>
       </w:r>
-      <w:bookmarkEnd w:id="20"/>
+      <w:bookmarkEnd w:id="19"/>
     </w:p>
     <w:p>
       <w:pPr>
@@ -8529,11 +8537,11 @@
           <w:numId w:val="1"/>
         </w:numPr>
       </w:pPr>
-      <w:bookmarkStart w:id="21" w:name="_Toc403915844"/>
+      <w:bookmarkStart w:id="20" w:name="_Toc403915844"/>
       <w:r>
         <w:t>Indirekte Anbindung</w:t>
       </w:r>
-      <w:bookmarkEnd w:id="21"/>
+      <w:bookmarkEnd w:id="20"/>
     </w:p>
     <w:p>
       <w:pPr>
@@ -8621,11 +8629,11 @@
           <w:numId w:val="1"/>
         </w:numPr>
       </w:pPr>
-      <w:bookmarkStart w:id="22" w:name="_Toc403915845"/>
+      <w:bookmarkStart w:id="21" w:name="_Toc403915845"/>
       <w:r>
         <w:t>Steuerung / Online-Schnittstelle</w:t>
       </w:r>
-      <w:bookmarkEnd w:id="22"/>
+      <w:bookmarkEnd w:id="21"/>
     </w:p>
     <w:p>
       <w:r>
@@ -8698,11 +8706,11 @@
           <w:numId w:val="1"/>
         </w:numPr>
       </w:pPr>
-      <w:bookmarkStart w:id="23" w:name="_Toc403915846"/>
+      <w:bookmarkStart w:id="22" w:name="_Toc403915846"/>
       <w:r>
         <w:t>Webseite</w:t>
       </w:r>
-      <w:bookmarkEnd w:id="23"/>
+      <w:bookmarkEnd w:id="22"/>
     </w:p>
     <w:p>
       <w:r>
@@ -8784,11 +8792,11 @@
           <w:numId w:val="1"/>
         </w:numPr>
       </w:pPr>
-      <w:bookmarkStart w:id="24" w:name="_Toc403915847"/>
+      <w:bookmarkStart w:id="23" w:name="_Toc403915847"/>
       <w:r>
         <w:t>Webservice</w:t>
       </w:r>
-      <w:bookmarkEnd w:id="24"/>
+      <w:bookmarkEnd w:id="23"/>
     </w:p>
     <w:p>
       <w:r>
@@ -8869,11 +8877,11 @@
           <w:numId w:val="1"/>
         </w:numPr>
       </w:pPr>
-      <w:bookmarkStart w:id="25" w:name="_Toc403915848"/>
+      <w:bookmarkStart w:id="24" w:name="_Toc403915848"/>
       <w:r>
         <w:t>Smartphone-App mit Webservice-Zugriff</w:t>
       </w:r>
-      <w:bookmarkEnd w:id="25"/>
+      <w:bookmarkEnd w:id="24"/>
     </w:p>
     <w:p>
       <w:r>
@@ -8957,11 +8965,11 @@
       <w:r>
         <w:t xml:space="preserve"> </w:t>
       </w:r>
-      <w:bookmarkStart w:id="26" w:name="_Toc403915849"/>
+      <w:bookmarkStart w:id="25" w:name="_Toc403915849"/>
       <w:r>
         <w:t>Lösungsfindung</w:t>
       </w:r>
-      <w:bookmarkEnd w:id="26"/>
+      <w:bookmarkEnd w:id="25"/>
     </w:p>
     <w:p>
       <w:pPr>
@@ -8971,11 +8979,11 @@
           <w:numId w:val="1"/>
         </w:numPr>
       </w:pPr>
-      <w:bookmarkStart w:id="27" w:name="_Toc403915850"/>
+      <w:bookmarkStart w:id="26" w:name="_Toc403915850"/>
       <w:r>
         <w:t>Hardware</w:t>
       </w:r>
-      <w:bookmarkEnd w:id="27"/>
+      <w:bookmarkEnd w:id="26"/>
     </w:p>
     <w:p>
       <w:r>
@@ -9017,11 +9025,11 @@
           <w:numId w:val="1"/>
         </w:numPr>
       </w:pPr>
-      <w:bookmarkStart w:id="28" w:name="_Toc403915851"/>
+      <w:bookmarkStart w:id="27" w:name="_Toc403915851"/>
       <w:r>
         <w:t>Software</w:t>
       </w:r>
-      <w:bookmarkEnd w:id="28"/>
+      <w:bookmarkEnd w:id="27"/>
     </w:p>
     <w:p>
       <w:r>
@@ -9054,11 +9062,11 @@
           <w:numId w:val="1"/>
         </w:numPr>
       </w:pPr>
-      <w:bookmarkStart w:id="29" w:name="_Toc403915852"/>
+      <w:bookmarkStart w:id="28" w:name="_Toc403915852"/>
       <w:r>
         <w:t>Detailentwurf</w:t>
       </w:r>
-      <w:bookmarkEnd w:id="29"/>
+      <w:bookmarkEnd w:id="28"/>
     </w:p>
     <w:p>
       <w:pPr>
@@ -9068,11 +9076,11 @@
           <w:numId w:val="1"/>
         </w:numPr>
       </w:pPr>
-      <w:bookmarkStart w:id="30" w:name="_Toc403915853"/>
+      <w:bookmarkStart w:id="29" w:name="_Toc403915853"/>
       <w:r>
         <w:t>Hardware / Schaltung</w:t>
       </w:r>
-      <w:bookmarkEnd w:id="30"/>
+      <w:bookmarkEnd w:id="29"/>
     </w:p>
     <w:p>
       <w:r>
@@ -9227,11 +9235,11 @@
           <w:numId w:val="1"/>
         </w:numPr>
       </w:pPr>
-      <w:bookmarkStart w:id="31" w:name="_Toc403915854"/>
+      <w:bookmarkStart w:id="30" w:name="_Toc403915854"/>
       <w:r>
         <w:t>Steuerung</w:t>
       </w:r>
-      <w:bookmarkEnd w:id="31"/>
+      <w:bookmarkEnd w:id="30"/>
     </w:p>
     <w:p>
       <w:r>
@@ -9252,11 +9260,11 @@
           <w:numId w:val="1"/>
         </w:numPr>
       </w:pPr>
-      <w:bookmarkStart w:id="32" w:name="_Toc403915855"/>
+      <w:bookmarkStart w:id="31" w:name="_Toc403915855"/>
       <w:r>
         <w:t>Sensoren</w:t>
       </w:r>
-      <w:bookmarkEnd w:id="32"/>
+      <w:bookmarkEnd w:id="31"/>
     </w:p>
     <w:p>
       <w:r>
@@ -9337,11 +9345,11 @@
           <w:numId w:val="1"/>
         </w:numPr>
       </w:pPr>
-      <w:bookmarkStart w:id="33" w:name="_Toc403915856"/>
+      <w:bookmarkStart w:id="32" w:name="_Toc403915856"/>
       <w:r>
         <w:t>LCD-Display</w:t>
       </w:r>
-      <w:bookmarkEnd w:id="33"/>
+      <w:bookmarkEnd w:id="32"/>
     </w:p>
     <w:p>
       <w:r>
@@ -9419,11 +9427,11 @@
           <w:numId w:val="1"/>
         </w:numPr>
       </w:pPr>
-      <w:bookmarkStart w:id="34" w:name="_Toc403915857"/>
+      <w:bookmarkStart w:id="33" w:name="_Toc403915857"/>
       <w:r>
         <w:t>Schalter am LCD-Display</w:t>
       </w:r>
-      <w:bookmarkEnd w:id="34"/>
+      <w:bookmarkEnd w:id="33"/>
     </w:p>
     <w:p>
       <w:r>
@@ -9524,11 +9532,11 @@
           <w:numId w:val="1"/>
         </w:numPr>
       </w:pPr>
-      <w:bookmarkStart w:id="35" w:name="_Toc403915858"/>
+      <w:bookmarkStart w:id="34" w:name="_Toc403915858"/>
       <w:r>
         <w:t>Ablauf</w:t>
       </w:r>
-      <w:bookmarkEnd w:id="35"/>
+      <w:bookmarkEnd w:id="34"/>
     </w:p>
     <w:p>
       <w:r>
@@ -9608,18 +9616,18 @@
         <w:pStyle w:val="Bildbeschreibung"/>
       </w:pPr>
       <w:r>
-        <w:t>Abbildung 10: Die Messwerte werden periodisch mittels Polling gespeichert</w:t>
+        <w:t>Abbildung 11</w:t>
+      </w:r>
+      <w:bookmarkStart w:id="35" w:name="_GoBack"/>
+      <w:bookmarkEnd w:id="35"/>
+      <w:r>
+        <w:t>: Die Messwerte werden periodisch mittels Polling gespeichert</w:t>
       </w:r>
     </w:p>
     <w:p>
       <w:pPr>
         <w:pStyle w:val="KeinLeerraum"/>
       </w:pPr>
-    </w:p>
-    <w:p>
-      <w:r>
-        <w:t>Der Ablauf ist im Sequenz Diagramm in Abbildung 1 ersichtlich. In Abbildung 2 ist derProgrammFlussderperiodischenSpeicherungderMesswertevisualisiert.Dieser Vorgang läuft unter einem separaten Thread kontinuierlich ab.</w:t>
-      </w:r>
     </w:p>
     <w:p>
       <w:pPr>
@@ -9637,7 +9645,67 @@
     </w:p>
     <w:p>
       <w:r>
-        <w:t xml:space="preserve">Statt einen monolithischen Ansatz zu verfolgen und dem LCD die Rolle der View zu zuordnen, sollte eher angestrebt werden, einen modularen Aufbau zu erzielen. DaandernfallsdasHinzufügenvonweiterenSensorenunddieImplementierungder View schwierig sind. Eine einfache Indirektion löst dieses Problem: Statt dass die View auf alle Sensoren lauscht, existiert zu jedem Sensor eine kleine View, welche nur auf einen einzelnen Sensor lauscht </w:t>
+        <w:t>Statt einen monolithischen Ansatz zu verfolgen und dem LCD die Rolle der View zu zuordnen, sollte eher angestrebt werden, einen modularen Aufbau zu erzielen. Da</w:t>
+      </w:r>
+      <w:r>
+        <w:t xml:space="preserve"> </w:t>
+      </w:r>
+      <w:r>
+        <w:t>andernfalls</w:t>
+      </w:r>
+      <w:r>
+        <w:t xml:space="preserve"> </w:t>
+      </w:r>
+      <w:r>
+        <w:t>das</w:t>
+      </w:r>
+      <w:r>
+        <w:t xml:space="preserve"> </w:t>
+      </w:r>
+      <w:r>
+        <w:t>Hinzufügen</w:t>
+      </w:r>
+      <w:r>
+        <w:t xml:space="preserve"> </w:t>
+      </w:r>
+      <w:r>
+        <w:t>von</w:t>
+      </w:r>
+      <w:r>
+        <w:t xml:space="preserve"> </w:t>
+      </w:r>
+      <w:r>
+        <w:t>weiteren</w:t>
+      </w:r>
+      <w:r>
+        <w:t xml:space="preserve"> </w:t>
+      </w:r>
+      <w:r>
+        <w:t>Sensoren</w:t>
+      </w:r>
+      <w:r>
+        <w:t xml:space="preserve"> </w:t>
+      </w:r>
+      <w:r>
+        <w:t>und</w:t>
+      </w:r>
+      <w:r>
+        <w:t xml:space="preserve"> </w:t>
+      </w:r>
+      <w:r>
+        <w:t>die</w:t>
+      </w:r>
+      <w:r>
+        <w:t xml:space="preserve"> </w:t>
+      </w:r>
+      <w:r>
+        <w:t>Implementierung</w:t>
+      </w:r>
+      <w:r>
+        <w:t xml:space="preserve"> </w:t>
+      </w:r>
+      <w:r>
+        <w:t xml:space="preserve">der View schwierig sind. Eine einfache Indirektion löst dieses Problem: Statt dass die View auf alle Sensoren lauscht, existiert zu jedem Sensor eine kleine View, welche nur auf einen einzelnen Sensor lauscht </w:t>
       </w:r>
       <w:r>
         <w:t>und das LCD als Zeicheno</w:t>
@@ -9754,7 +9822,21 @@
         <w:rPr>
           <w:rFonts w:ascii="Courier New" w:hAnsi="Courier New" w:cs="Courier New"/>
         </w:rPr>
-        <w:t>std::function&lt;void()&gt;</w:t>
+        <w:t>std:</w:t>
+      </w:r>
+      <w:proofErr w:type="gramStart"/>
+      <w:r>
+        <w:rPr>
+          <w:rFonts w:ascii="Courier New" w:hAnsi="Courier New" w:cs="Courier New"/>
+        </w:rPr>
+        <w:t>:function</w:t>
+      </w:r>
+      <w:proofErr w:type="gramEnd"/>
+      <w:r>
+        <w:rPr>
+          <w:rFonts w:ascii="Courier New" w:hAnsi="Courier New" w:cs="Courier New"/>
+        </w:rPr>
+        <w:t>&lt;void()&gt;</w:t>
       </w:r>
       <w:r>
         <w:t xml:space="preserve"> </w:t>
@@ -10473,13 +10555,7 @@
         <w:pStyle w:val="Bildbeschreibung"/>
       </w:pPr>
       <w:r>
-        <w:t>Abbildung 13</w:t>
-      </w:r>
-      <w:r>
-        <w:t xml:space="preserve">: </w:t>
-      </w:r>
-      <w:r>
-        <w:t>Benutzeroberfläche der Web-Anwendung</w:t>
+        <w:t>Abbildung 13: Benutzeroberfläche der Web-Anwendung</w:t>
       </w:r>
     </w:p>
     <w:p>
@@ -10514,6 +10590,10 @@
         <w:pStyle w:val="Bild"/>
       </w:pPr>
       <w:r>
+        <w:rPr>
+          <w:noProof/>
+          <w:lang w:eastAsia="de-CH"/>
+        </w:rPr>
         <w:drawing>
           <wp:inline distT="0" distB="0" distL="0" distR="0" wp14:anchorId="7BBEF25D" wp14:editId="6A6C7F04">
             <wp:extent cx="5731510" cy="1414145"/>
@@ -10561,13 +10641,7 @@
     </w:p>
     <w:p>
       <w:r>
-        <w:t xml:space="preserve">Es werden 5 PHP Seiten erstellt </w:t>
-      </w:r>
-      <w:r>
-        <w:t>(Index, Temperatur, Druck, Lichtstaerke und Feuchtigkeit)</w:t>
-      </w:r>
-      <w:r>
-        <w:t xml:space="preserve"> wobei Index nur zur Weiterleitung auf die Seite der Temperatur verwendet wird. Für den Zugriff auf die SQLite Datenbank (zur Abfrage der Messwerte) wird eine separate Klasse erstellt (DatabaseHandler) welche durch alle Seiten mittels einem Include verwendet werden kann. </w:t>
+        <w:t xml:space="preserve">Es werden 5 PHP Seiten erstellt (Index, Temperatur, Druck, Lichtstaerke und Feuchtigkeit) wobei Index nur zur Weiterleitung auf die Seite der Temperatur verwendet wird. Für den Zugriff auf die SQLite Datenbank (zur Abfrage der Messwerte) wird eine separate Klasse erstellt (DatabaseHandler) welche durch alle Seiten mittels einem Include verwendet werden kann. </w:t>
       </w:r>
     </w:p>
     <w:p>
@@ -11742,7 +11816,15 @@
           </w:tcPr>
           <w:p>
             <w:r>
-              <w:t>Mittels einer SQLite Shell wird geprüft, ob der periodisch ge- speicherte Inhalt in der Datenbank vorhanden ist.</w:t>
+              <w:t xml:space="preserve">Mittels einer SQLite Shell wird geprüft, ob der periodisch </w:t>
+            </w:r>
+            <w:proofErr w:type="spellStart"/>
+            <w:r>
+              <w:t>ge</w:t>
+            </w:r>
+            <w:proofErr w:type="spellEnd"/>
+            <w:r>
+              <w:t>- speicherte Inhalt in der Datenbank vorhanden ist.</w:t>
             </w:r>
           </w:p>
         </w:tc>
@@ -13123,8 +13205,21 @@
             <w:r>
               <w:t xml:space="preserve"> die-</w:t>
             </w:r>
-            <w:r>
-              <w:t xml:space="preserve">sen Test präparierte SD Karte gelegt. Die Datei muss so gross sein, dass bloss noch wenige Bytes an Speicher auf der Karte vorhanden sind. Eine solche Datei kann mittels dd erstellt wer- den. Anschliessend wird </w:t>
+            <w:proofErr w:type="spellStart"/>
+            <w:r>
+              <w:t>sen</w:t>
+            </w:r>
+            <w:proofErr w:type="spellEnd"/>
+            <w:r>
+              <w:t xml:space="preserve"> Test präparierte SD Karte gelegt. Die Datei muss so gross sein, dass bloss noch wenige Bytes an Speicher auf der Karte vorhanden sind. Eine solche Datei kann mittels </w:t>
+            </w:r>
+            <w:proofErr w:type="spellStart"/>
+            <w:r>
+              <w:t>dd</w:t>
+            </w:r>
+            <w:proofErr w:type="spellEnd"/>
+            <w:r>
+              <w:t xml:space="preserve"> erstellt wer- den. Anschliessend wird </w:t>
             </w:r>
             <w:r>
               <w:t>verifiziert, dass die Anwendung ver</w:t>
@@ -13463,7 +13558,7 @@
       <w:rPr>
         <w:noProof/>
       </w:rPr>
-      <w:t>3</w:t>
+      <w:t>20</w:t>
     </w:r>
     <w:r>
       <w:fldChar w:fldCharType="end"/>
@@ -17647,7 +17742,7 @@
 </file>
 
 <file path=customXml/itemProps1.xml><?xml version="1.0" encoding="utf-8"?>
-<ds:datastoreItem xmlns:ds="http://schemas.openxmlformats.org/officeDocument/2006/customXml" ds:itemID="{636DB181-B43E-4B1E-8E00-EAA859E41BBD}">
+<ds:datastoreItem xmlns:ds="http://schemas.openxmlformats.org/officeDocument/2006/customXml" ds:itemID="{E200CDFE-6064-4D11-AD00-3FAAD9807AD8}">
   <ds:schemaRefs>
     <ds:schemaRef ds:uri="http://schemas.openxmlformats.org/officeDocument/2006/bibliography"/>
   </ds:schemaRefs>

</xml_diff>

<commit_message>
Webseite / Dokumentation angepasst
</commit_message>
<xml_diff>
--- a/docs/Projektdokumentation-Wetterstation.docx
+++ b/docs/Projektdokumentation-Wetterstation.docx
@@ -235,7 +235,7 @@
         <w:fldChar w:fldCharType="separate"/>
       </w:r>
       <w:r>
-        <w:t>0.7</w:t>
+        <w:t>0.8</w:t>
       </w:r>
       <w:r>
         <w:fldChar w:fldCharType="end"/>
@@ -258,7 +258,7 @@
         <w:rPr>
           <w:noProof/>
         </w:rPr>
-        <w:t>16.11.14</w:t>
+        <w:t>22.11.14</w:t>
       </w:r>
       <w:r>
         <w:fldChar w:fldCharType="end"/>
@@ -343,7 +343,7 @@
             </w:rPr>
             <w:fldChar w:fldCharType="separate"/>
           </w:r>
-          <w:hyperlink w:anchor="_Toc403915828" w:history="1">
+          <w:hyperlink w:anchor="_Toc404383496" w:history="1">
             <w:r>
               <w:rPr>
                 <w:rStyle w:val="Hyperlink"/>
@@ -390,7 +390,7 @@
                 <w:noProof/>
                 <w:webHidden/>
               </w:rPr>
-              <w:instrText xml:space="preserve"> PAGEREF _Toc403915828 \h </w:instrText>
+              <w:instrText xml:space="preserve"> PAGEREF _Toc404383496 \h </w:instrText>
             </w:r>
             <w:r>
               <w:rPr>
@@ -438,7 +438,7 @@
               <w:lang w:val="de-CH" w:eastAsia="de-CH"/>
             </w:rPr>
           </w:pPr>
-          <w:hyperlink w:anchor="_Toc403915829" w:history="1">
+          <w:hyperlink w:anchor="_Toc404383497" w:history="1">
             <w:r>
               <w:rPr>
                 <w:rStyle w:val="Hyperlink"/>
@@ -485,7 +485,7 @@
                 <w:noProof/>
                 <w:webHidden/>
               </w:rPr>
-              <w:instrText xml:space="preserve"> PAGEREF _Toc403915829 \h </w:instrText>
+              <w:instrText xml:space="preserve"> PAGEREF _Toc404383497 \h </w:instrText>
             </w:r>
             <w:r>
               <w:rPr>
@@ -533,7 +533,7 @@
               <w:lang w:val="de-CH" w:eastAsia="de-CH"/>
             </w:rPr>
           </w:pPr>
-          <w:hyperlink w:anchor="_Toc403915830" w:history="1">
+          <w:hyperlink w:anchor="_Toc404383498" w:history="1">
             <w:r>
               <w:rPr>
                 <w:rStyle w:val="Hyperlink"/>
@@ -580,7 +580,7 @@
                 <w:noProof/>
                 <w:webHidden/>
               </w:rPr>
-              <w:instrText xml:space="preserve"> PAGEREF _Toc403915830 \h </w:instrText>
+              <w:instrText xml:space="preserve"> PAGEREF _Toc404383498 \h </w:instrText>
             </w:r>
             <w:r>
               <w:rPr>
@@ -628,7 +628,7 @@
               <w:lang w:val="de-CH" w:eastAsia="de-CH"/>
             </w:rPr>
           </w:pPr>
-          <w:hyperlink w:anchor="_Toc403915831" w:history="1">
+          <w:hyperlink w:anchor="_Toc404383499" w:history="1">
             <w:r>
               <w:rPr>
                 <w:rStyle w:val="Hyperlink"/>
@@ -675,7 +675,7 @@
                 <w:noProof/>
                 <w:webHidden/>
               </w:rPr>
-              <w:instrText xml:space="preserve"> PAGEREF _Toc403915831 \h </w:instrText>
+              <w:instrText xml:space="preserve"> PAGEREF _Toc404383499 \h </w:instrText>
             </w:r>
             <w:r>
               <w:rPr>
@@ -723,7 +723,7 @@
               <w:lang w:val="de-CH" w:eastAsia="de-CH"/>
             </w:rPr>
           </w:pPr>
-          <w:hyperlink w:anchor="_Toc403915832" w:history="1">
+          <w:hyperlink w:anchor="_Toc404383500" w:history="1">
             <w:r>
               <w:rPr>
                 <w:rStyle w:val="Hyperlink"/>
@@ -770,7 +770,7 @@
                 <w:noProof/>
                 <w:webHidden/>
               </w:rPr>
-              <w:instrText xml:space="preserve"> PAGEREF _Toc403915832 \h </w:instrText>
+              <w:instrText xml:space="preserve"> PAGEREF _Toc404383500 \h </w:instrText>
             </w:r>
             <w:r>
               <w:rPr>
@@ -818,7 +818,7 @@
               <w:lang w:val="de-CH" w:eastAsia="de-CH"/>
             </w:rPr>
           </w:pPr>
-          <w:hyperlink w:anchor="_Toc403915833" w:history="1">
+          <w:hyperlink w:anchor="_Toc404383501" w:history="1">
             <w:r>
               <w:rPr>
                 <w:rStyle w:val="Hyperlink"/>
@@ -865,7 +865,7 @@
                 <w:noProof/>
                 <w:webHidden/>
               </w:rPr>
-              <w:instrText xml:space="preserve"> PAGEREF _Toc403915833 \h </w:instrText>
+              <w:instrText xml:space="preserve"> PAGEREF _Toc404383501 \h </w:instrText>
             </w:r>
             <w:r>
               <w:rPr>
@@ -913,7 +913,7 @@
               <w:lang w:val="de-CH" w:eastAsia="de-CH"/>
             </w:rPr>
           </w:pPr>
-          <w:hyperlink w:anchor="_Toc403915834" w:history="1">
+          <w:hyperlink w:anchor="_Toc404383502" w:history="1">
             <w:r>
               <w:rPr>
                 <w:rStyle w:val="Hyperlink"/>
@@ -960,7 +960,7 @@
                 <w:noProof/>
                 <w:webHidden/>
               </w:rPr>
-              <w:instrText xml:space="preserve"> PAGEREF _Toc403915834 \h </w:instrText>
+              <w:instrText xml:space="preserve"> PAGEREF _Toc404383502 \h </w:instrText>
             </w:r>
             <w:r>
               <w:rPr>
@@ -1008,7 +1008,7 @@
               <w:lang w:val="de-CH" w:eastAsia="de-CH"/>
             </w:rPr>
           </w:pPr>
-          <w:hyperlink w:anchor="_Toc403915835" w:history="1">
+          <w:hyperlink w:anchor="_Toc404383503" w:history="1">
             <w:r>
               <w:rPr>
                 <w:rStyle w:val="Hyperlink"/>
@@ -1055,7 +1055,7 @@
                 <w:noProof/>
                 <w:webHidden/>
               </w:rPr>
-              <w:instrText xml:space="preserve"> PAGEREF _Toc403915835 \h </w:instrText>
+              <w:instrText xml:space="preserve"> PAGEREF _Toc404383503 \h </w:instrText>
             </w:r>
             <w:r>
               <w:rPr>
@@ -1103,7 +1103,7 @@
               <w:lang w:val="de-CH" w:eastAsia="de-CH"/>
             </w:rPr>
           </w:pPr>
-          <w:hyperlink w:anchor="_Toc403915836" w:history="1">
+          <w:hyperlink w:anchor="_Toc404383504" w:history="1">
             <w:r>
               <w:rPr>
                 <w:rStyle w:val="Hyperlink"/>
@@ -1150,7 +1150,7 @@
                 <w:noProof/>
                 <w:webHidden/>
               </w:rPr>
-              <w:instrText xml:space="preserve"> PAGEREF _Toc403915836 \h </w:instrText>
+              <w:instrText xml:space="preserve"> PAGEREF _Toc404383504 \h </w:instrText>
             </w:r>
             <w:r>
               <w:rPr>
@@ -1198,7 +1198,7 @@
               <w:lang w:val="de-CH" w:eastAsia="de-CH"/>
             </w:rPr>
           </w:pPr>
-          <w:hyperlink w:anchor="_Toc403915837" w:history="1">
+          <w:hyperlink w:anchor="_Toc404383505" w:history="1">
             <w:r>
               <w:rPr>
                 <w:rStyle w:val="Hyperlink"/>
@@ -1245,7 +1245,7 @@
                 <w:noProof/>
                 <w:webHidden/>
               </w:rPr>
-              <w:instrText xml:space="preserve"> PAGEREF _Toc403915837 \h </w:instrText>
+              <w:instrText xml:space="preserve"> PAGEREF _Toc404383505 \h </w:instrText>
             </w:r>
             <w:r>
               <w:rPr>
@@ -1293,7 +1293,7 @@
               <w:lang w:val="de-CH" w:eastAsia="de-CH"/>
             </w:rPr>
           </w:pPr>
-          <w:hyperlink w:anchor="_Toc403915838" w:history="1">
+          <w:hyperlink w:anchor="_Toc404383506" w:history="1">
             <w:r>
               <w:rPr>
                 <w:rStyle w:val="Hyperlink"/>
@@ -1340,7 +1340,7 @@
                 <w:noProof/>
                 <w:webHidden/>
               </w:rPr>
-              <w:instrText xml:space="preserve"> PAGEREF _Toc403915838 \h </w:instrText>
+              <w:instrText xml:space="preserve"> PAGEREF _Toc404383506 \h </w:instrText>
             </w:r>
             <w:r>
               <w:rPr>
@@ -1388,7 +1388,7 @@
               <w:lang w:val="de-CH" w:eastAsia="de-CH"/>
             </w:rPr>
           </w:pPr>
-          <w:hyperlink w:anchor="_Toc403915839" w:history="1">
+          <w:hyperlink w:anchor="_Toc404383507" w:history="1">
             <w:r>
               <w:rPr>
                 <w:rStyle w:val="Hyperlink"/>
@@ -1435,7 +1435,7 @@
                 <w:noProof/>
                 <w:webHidden/>
               </w:rPr>
-              <w:instrText xml:space="preserve"> PAGEREF _Toc403915839 \h </w:instrText>
+              <w:instrText xml:space="preserve"> PAGEREF _Toc404383507 \h </w:instrText>
             </w:r>
             <w:r>
               <w:rPr>
@@ -1483,7 +1483,7 @@
               <w:lang w:val="de-CH" w:eastAsia="de-CH"/>
             </w:rPr>
           </w:pPr>
-          <w:hyperlink w:anchor="_Toc403915840" w:history="1">
+          <w:hyperlink w:anchor="_Toc404383508" w:history="1">
             <w:r>
               <w:rPr>
                 <w:rStyle w:val="Hyperlink"/>
@@ -1530,7 +1530,7 @@
                 <w:noProof/>
                 <w:webHidden/>
               </w:rPr>
-              <w:instrText xml:space="preserve"> PAGEREF _Toc403915840 \h </w:instrText>
+              <w:instrText xml:space="preserve"> PAGEREF _Toc404383508 \h </w:instrText>
             </w:r>
             <w:r>
               <w:rPr>
@@ -1578,7 +1578,7 @@
               <w:lang w:val="de-CH" w:eastAsia="de-CH"/>
             </w:rPr>
           </w:pPr>
-          <w:hyperlink w:anchor="_Toc403915841" w:history="1">
+          <w:hyperlink w:anchor="_Toc404383509" w:history="1">
             <w:r>
               <w:rPr>
                 <w:rStyle w:val="Hyperlink"/>
@@ -1625,7 +1625,7 @@
                 <w:noProof/>
                 <w:webHidden/>
               </w:rPr>
-              <w:instrText xml:space="preserve"> PAGEREF _Toc403915841 \h </w:instrText>
+              <w:instrText xml:space="preserve"> PAGEREF _Toc404383509 \h </w:instrText>
             </w:r>
             <w:r>
               <w:rPr>
@@ -1673,7 +1673,7 @@
               <w:lang w:val="de-CH" w:eastAsia="de-CH"/>
             </w:rPr>
           </w:pPr>
-          <w:hyperlink w:anchor="_Toc403915842" w:history="1">
+          <w:hyperlink w:anchor="_Toc404383510" w:history="1">
             <w:r>
               <w:rPr>
                 <w:rStyle w:val="Hyperlink"/>
@@ -1720,7 +1720,7 @@
                 <w:noProof/>
                 <w:webHidden/>
               </w:rPr>
-              <w:instrText xml:space="preserve"> PAGEREF _Toc403915842 \h </w:instrText>
+              <w:instrText xml:space="preserve"> PAGEREF _Toc404383510 \h </w:instrText>
             </w:r>
             <w:r>
               <w:rPr>
@@ -1768,7 +1768,7 @@
               <w:lang w:eastAsia="de-CH"/>
             </w:rPr>
           </w:pPr>
-          <w:hyperlink w:anchor="_Toc403915843" w:history="1">
+          <w:hyperlink w:anchor="_Toc404383511" w:history="1">
             <w:r>
               <w:rPr>
                 <w:rStyle w:val="Hyperlink"/>
@@ -1815,7 +1815,7 @@
                 <w:noProof/>
                 <w:webHidden/>
               </w:rPr>
-              <w:instrText xml:space="preserve"> PAGEREF _Toc403915843 \h </w:instrText>
+              <w:instrText xml:space="preserve"> PAGEREF _Toc404383511 \h </w:instrText>
             </w:r>
             <w:r>
               <w:rPr>
@@ -1863,7 +1863,7 @@
               <w:lang w:eastAsia="de-CH"/>
             </w:rPr>
           </w:pPr>
-          <w:hyperlink w:anchor="_Toc403915844" w:history="1">
+          <w:hyperlink w:anchor="_Toc404383512" w:history="1">
             <w:r>
               <w:rPr>
                 <w:rStyle w:val="Hyperlink"/>
@@ -1910,7 +1910,7 @@
                 <w:noProof/>
                 <w:webHidden/>
               </w:rPr>
-              <w:instrText xml:space="preserve"> PAGEREF _Toc403915844 \h </w:instrText>
+              <w:instrText xml:space="preserve"> PAGEREF _Toc404383512 \h </w:instrText>
             </w:r>
             <w:r>
               <w:rPr>
@@ -1958,7 +1958,7 @@
               <w:lang w:val="de-CH" w:eastAsia="de-CH"/>
             </w:rPr>
           </w:pPr>
-          <w:hyperlink w:anchor="_Toc403915845" w:history="1">
+          <w:hyperlink w:anchor="_Toc404383513" w:history="1">
             <w:r>
               <w:rPr>
                 <w:rStyle w:val="Hyperlink"/>
@@ -2005,7 +2005,7 @@
                 <w:noProof/>
                 <w:webHidden/>
               </w:rPr>
-              <w:instrText xml:space="preserve"> PAGEREF _Toc403915845 \h </w:instrText>
+              <w:instrText xml:space="preserve"> PAGEREF _Toc404383513 \h </w:instrText>
             </w:r>
             <w:r>
               <w:rPr>
@@ -2053,7 +2053,7 @@
               <w:lang w:eastAsia="de-CH"/>
             </w:rPr>
           </w:pPr>
-          <w:hyperlink w:anchor="_Toc403915846" w:history="1">
+          <w:hyperlink w:anchor="_Toc404383514" w:history="1">
             <w:r>
               <w:rPr>
                 <w:rStyle w:val="Hyperlink"/>
@@ -2100,7 +2100,7 @@
                 <w:noProof/>
                 <w:webHidden/>
               </w:rPr>
-              <w:instrText xml:space="preserve"> PAGEREF _Toc403915846 \h </w:instrText>
+              <w:instrText xml:space="preserve"> PAGEREF _Toc404383514 \h </w:instrText>
             </w:r>
             <w:r>
               <w:rPr>
@@ -2148,7 +2148,7 @@
               <w:lang w:eastAsia="de-CH"/>
             </w:rPr>
           </w:pPr>
-          <w:hyperlink w:anchor="_Toc403915847" w:history="1">
+          <w:hyperlink w:anchor="_Toc404383515" w:history="1">
             <w:r>
               <w:rPr>
                 <w:rStyle w:val="Hyperlink"/>
@@ -2195,7 +2195,7 @@
                 <w:noProof/>
                 <w:webHidden/>
               </w:rPr>
-              <w:instrText xml:space="preserve"> PAGEREF _Toc403915847 \h </w:instrText>
+              <w:instrText xml:space="preserve"> PAGEREF _Toc404383515 \h </w:instrText>
             </w:r>
             <w:r>
               <w:rPr>
@@ -2243,7 +2243,7 @@
               <w:lang w:eastAsia="de-CH"/>
             </w:rPr>
           </w:pPr>
-          <w:hyperlink w:anchor="_Toc403915848" w:history="1">
+          <w:hyperlink w:anchor="_Toc404383516" w:history="1">
             <w:r>
               <w:rPr>
                 <w:rStyle w:val="Hyperlink"/>
@@ -2290,7 +2290,7 @@
                 <w:noProof/>
                 <w:webHidden/>
               </w:rPr>
-              <w:instrText xml:space="preserve"> PAGEREF _Toc403915848 \h </w:instrText>
+              <w:instrText xml:space="preserve"> PAGEREF _Toc404383516 \h </w:instrText>
             </w:r>
             <w:r>
               <w:rPr>
@@ -2338,7 +2338,7 @@
               <w:lang w:val="de-CH" w:eastAsia="de-CH"/>
             </w:rPr>
           </w:pPr>
-          <w:hyperlink w:anchor="_Toc403915849" w:history="1">
+          <w:hyperlink w:anchor="_Toc404383517" w:history="1">
             <w:r>
               <w:rPr>
                 <w:rStyle w:val="Hyperlink"/>
@@ -2385,7 +2385,7 @@
                 <w:noProof/>
                 <w:webHidden/>
               </w:rPr>
-              <w:instrText xml:space="preserve"> PAGEREF _Toc403915849 \h </w:instrText>
+              <w:instrText xml:space="preserve"> PAGEREF _Toc404383517 \h </w:instrText>
             </w:r>
             <w:r>
               <w:rPr>
@@ -2433,7 +2433,7 @@
               <w:lang w:eastAsia="de-CH"/>
             </w:rPr>
           </w:pPr>
-          <w:hyperlink w:anchor="_Toc403915850" w:history="1">
+          <w:hyperlink w:anchor="_Toc404383518" w:history="1">
             <w:r>
               <w:rPr>
                 <w:rStyle w:val="Hyperlink"/>
@@ -2480,7 +2480,7 @@
                 <w:noProof/>
                 <w:webHidden/>
               </w:rPr>
-              <w:instrText xml:space="preserve"> PAGEREF _Toc403915850 \h </w:instrText>
+              <w:instrText xml:space="preserve"> PAGEREF _Toc404383518 \h </w:instrText>
             </w:r>
             <w:r>
               <w:rPr>
@@ -2528,7 +2528,7 @@
               <w:lang w:eastAsia="de-CH"/>
             </w:rPr>
           </w:pPr>
-          <w:hyperlink w:anchor="_Toc403915851" w:history="1">
+          <w:hyperlink w:anchor="_Toc404383519" w:history="1">
             <w:r>
               <w:rPr>
                 <w:rStyle w:val="Hyperlink"/>
@@ -2575,7 +2575,7 @@
                 <w:noProof/>
                 <w:webHidden/>
               </w:rPr>
-              <w:instrText xml:space="preserve"> PAGEREF _Toc403915851 \h </w:instrText>
+              <w:instrText xml:space="preserve"> PAGEREF _Toc404383519 \h </w:instrText>
             </w:r>
             <w:r>
               <w:rPr>
@@ -2623,7 +2623,7 @@
               <w:lang w:val="de-CH" w:eastAsia="de-CH"/>
             </w:rPr>
           </w:pPr>
-          <w:hyperlink w:anchor="_Toc403915852" w:history="1">
+          <w:hyperlink w:anchor="_Toc404383520" w:history="1">
             <w:r>
               <w:rPr>
                 <w:rStyle w:val="Hyperlink"/>
@@ -2670,7 +2670,7 @@
                 <w:noProof/>
                 <w:webHidden/>
               </w:rPr>
-              <w:instrText xml:space="preserve"> PAGEREF _Toc403915852 \h </w:instrText>
+              <w:instrText xml:space="preserve"> PAGEREF _Toc404383520 \h </w:instrText>
             </w:r>
             <w:r>
               <w:rPr>
@@ -2718,7 +2718,7 @@
               <w:lang w:val="de-CH" w:eastAsia="de-CH"/>
             </w:rPr>
           </w:pPr>
-          <w:hyperlink w:anchor="_Toc403915853" w:history="1">
+          <w:hyperlink w:anchor="_Toc404383521" w:history="1">
             <w:r>
               <w:rPr>
                 <w:rStyle w:val="Hyperlink"/>
@@ -2765,7 +2765,7 @@
                 <w:noProof/>
                 <w:webHidden/>
               </w:rPr>
-              <w:instrText xml:space="preserve"> PAGEREF _Toc403915853 \h </w:instrText>
+              <w:instrText xml:space="preserve"> PAGEREF _Toc404383521 \h </w:instrText>
             </w:r>
             <w:r>
               <w:rPr>
@@ -2813,7 +2813,7 @@
               <w:lang w:val="de-CH" w:eastAsia="de-CH"/>
             </w:rPr>
           </w:pPr>
-          <w:hyperlink w:anchor="_Toc403915854" w:history="1">
+          <w:hyperlink w:anchor="_Toc404383522" w:history="1">
             <w:r>
               <w:rPr>
                 <w:rStyle w:val="Hyperlink"/>
@@ -2860,7 +2860,7 @@
                 <w:noProof/>
                 <w:webHidden/>
               </w:rPr>
-              <w:instrText xml:space="preserve"> PAGEREF _Toc403915854 \h </w:instrText>
+              <w:instrText xml:space="preserve"> PAGEREF _Toc404383522 \h </w:instrText>
             </w:r>
             <w:r>
               <w:rPr>
@@ -2908,7 +2908,7 @@
               <w:lang w:eastAsia="de-CH"/>
             </w:rPr>
           </w:pPr>
-          <w:hyperlink w:anchor="_Toc403915855" w:history="1">
+          <w:hyperlink w:anchor="_Toc404383523" w:history="1">
             <w:r>
               <w:rPr>
                 <w:rStyle w:val="Hyperlink"/>
@@ -2955,7 +2955,7 @@
                 <w:noProof/>
                 <w:webHidden/>
               </w:rPr>
-              <w:instrText xml:space="preserve"> PAGEREF _Toc403915855 \h </w:instrText>
+              <w:instrText xml:space="preserve"> PAGEREF _Toc404383523 \h </w:instrText>
             </w:r>
             <w:r>
               <w:rPr>
@@ -3003,7 +3003,7 @@
               <w:lang w:eastAsia="de-CH"/>
             </w:rPr>
           </w:pPr>
-          <w:hyperlink w:anchor="_Toc403915856" w:history="1">
+          <w:hyperlink w:anchor="_Toc404383524" w:history="1">
             <w:r>
               <w:rPr>
                 <w:rStyle w:val="Hyperlink"/>
@@ -3050,7 +3050,7 @@
                 <w:noProof/>
                 <w:webHidden/>
               </w:rPr>
-              <w:instrText xml:space="preserve"> PAGEREF _Toc403915856 \h </w:instrText>
+              <w:instrText xml:space="preserve"> PAGEREF _Toc404383524 \h </w:instrText>
             </w:r>
             <w:r>
               <w:rPr>
@@ -3098,7 +3098,7 @@
               <w:lang w:eastAsia="de-CH"/>
             </w:rPr>
           </w:pPr>
-          <w:hyperlink w:anchor="_Toc403915857" w:history="1">
+          <w:hyperlink w:anchor="_Toc404383525" w:history="1">
             <w:r>
               <w:rPr>
                 <w:rStyle w:val="Hyperlink"/>
@@ -3145,7 +3145,7 @@
                 <w:noProof/>
                 <w:webHidden/>
               </w:rPr>
-              <w:instrText xml:space="preserve"> PAGEREF _Toc403915857 \h </w:instrText>
+              <w:instrText xml:space="preserve"> PAGEREF _Toc404383525 \h </w:instrText>
             </w:r>
             <w:r>
               <w:rPr>
@@ -3193,7 +3193,7 @@
               <w:lang w:eastAsia="de-CH"/>
             </w:rPr>
           </w:pPr>
-          <w:hyperlink w:anchor="_Toc403915858" w:history="1">
+          <w:hyperlink w:anchor="_Toc404383526" w:history="1">
             <w:r>
               <w:rPr>
                 <w:rStyle w:val="Hyperlink"/>
@@ -3240,7 +3240,7 @@
                 <w:noProof/>
                 <w:webHidden/>
               </w:rPr>
-              <w:instrText xml:space="preserve"> PAGEREF _Toc403915858 \h </w:instrText>
+              <w:instrText xml:space="preserve"> PAGEREF _Toc404383526 \h </w:instrText>
             </w:r>
             <w:r>
               <w:rPr>
@@ -3288,7 +3288,7 @@
               <w:lang w:eastAsia="de-CH"/>
             </w:rPr>
           </w:pPr>
-          <w:hyperlink w:anchor="_Toc403915859" w:history="1">
+          <w:hyperlink w:anchor="_Toc404383527" w:history="1">
             <w:r>
               <w:rPr>
                 <w:rStyle w:val="Hyperlink"/>
@@ -3335,7 +3335,7 @@
                 <w:noProof/>
                 <w:webHidden/>
               </w:rPr>
-              <w:instrText xml:space="preserve"> PAGEREF _Toc403915859 \h </w:instrText>
+              <w:instrText xml:space="preserve"> PAGEREF _Toc404383527 \h </w:instrText>
             </w:r>
             <w:r>
               <w:rPr>
@@ -3383,7 +3383,7 @@
               <w:lang w:val="de-CH" w:eastAsia="de-CH"/>
             </w:rPr>
           </w:pPr>
-          <w:hyperlink w:anchor="_Toc403915860" w:history="1">
+          <w:hyperlink w:anchor="_Toc404383528" w:history="1">
             <w:r>
               <w:rPr>
                 <w:rStyle w:val="Hyperlink"/>
@@ -3430,7 +3430,7 @@
                 <w:noProof/>
                 <w:webHidden/>
               </w:rPr>
-              <w:instrText xml:space="preserve"> PAGEREF _Toc403915860 \h </w:instrText>
+              <w:instrText xml:space="preserve"> PAGEREF _Toc404383528 \h </w:instrText>
             </w:r>
             <w:r>
               <w:rPr>
@@ -3478,7 +3478,7 @@
               <w:lang w:val="de-CH" w:eastAsia="de-CH"/>
             </w:rPr>
           </w:pPr>
-          <w:hyperlink w:anchor="_Toc403915861" w:history="1">
+          <w:hyperlink w:anchor="_Toc404383529" w:history="1">
             <w:r>
               <w:rPr>
                 <w:rStyle w:val="Hyperlink"/>
@@ -3525,7 +3525,7 @@
                 <w:noProof/>
                 <w:webHidden/>
               </w:rPr>
-              <w:instrText xml:space="preserve"> PAGEREF _Toc403915861 \h </w:instrText>
+              <w:instrText xml:space="preserve"> PAGEREF _Toc404383529 \h </w:instrText>
             </w:r>
             <w:r>
               <w:rPr>
@@ -3573,7 +3573,7 @@
               <w:lang w:eastAsia="de-CH"/>
             </w:rPr>
           </w:pPr>
-          <w:hyperlink w:anchor="_Toc403915862" w:history="1">
+          <w:hyperlink w:anchor="_Toc404383530" w:history="1">
             <w:r>
               <w:rPr>
                 <w:rStyle w:val="Hyperlink"/>
@@ -3620,7 +3620,7 @@
                 <w:noProof/>
                 <w:webHidden/>
               </w:rPr>
-              <w:instrText xml:space="preserve"> PAGEREF _Toc403915862 \h </w:instrText>
+              <w:instrText xml:space="preserve"> PAGEREF _Toc404383530 \h </w:instrText>
             </w:r>
             <w:r>
               <w:rPr>
@@ -3668,7 +3668,7 @@
               <w:lang w:eastAsia="de-CH"/>
             </w:rPr>
           </w:pPr>
-          <w:hyperlink w:anchor="_Toc403915863" w:history="1">
+          <w:hyperlink w:anchor="_Toc404383531" w:history="1">
             <w:r>
               <w:rPr>
                 <w:rStyle w:val="Hyperlink"/>
@@ -3715,7 +3715,7 @@
                 <w:noProof/>
                 <w:webHidden/>
               </w:rPr>
-              <w:instrText xml:space="preserve"> PAGEREF _Toc403915863 \h </w:instrText>
+              <w:instrText xml:space="preserve"> PAGEREF _Toc404383531 \h </w:instrText>
             </w:r>
             <w:r>
               <w:rPr>
@@ -3763,7 +3763,7 @@
               <w:lang w:val="de-CH" w:eastAsia="de-CH"/>
             </w:rPr>
           </w:pPr>
-          <w:hyperlink w:anchor="_Toc403915864" w:history="1">
+          <w:hyperlink w:anchor="_Toc404383532" w:history="1">
             <w:r>
               <w:rPr>
                 <w:rStyle w:val="Hyperlink"/>
@@ -3810,7 +3810,7 @@
                 <w:noProof/>
                 <w:webHidden/>
               </w:rPr>
-              <w:instrText xml:space="preserve"> PAGEREF _Toc403915864 \h </w:instrText>
+              <w:instrText xml:space="preserve"> PAGEREF _Toc404383532 \h </w:instrText>
             </w:r>
             <w:r>
               <w:rPr>
@@ -3858,7 +3858,7 @@
               <w:lang w:val="de-CH" w:eastAsia="de-CH"/>
             </w:rPr>
           </w:pPr>
-          <w:hyperlink w:anchor="_Toc403915865" w:history="1">
+          <w:hyperlink w:anchor="_Toc404383533" w:history="1">
             <w:r>
               <w:rPr>
                 <w:rStyle w:val="Hyperlink"/>
@@ -3905,7 +3905,7 @@
                 <w:noProof/>
                 <w:webHidden/>
               </w:rPr>
-              <w:instrText xml:space="preserve"> PAGEREF _Toc403915865 \h </w:instrText>
+              <w:instrText xml:space="preserve"> PAGEREF _Toc404383533 \h </w:instrText>
             </w:r>
             <w:r>
               <w:rPr>
@@ -3953,7 +3953,7 @@
               <w:lang w:val="de-CH" w:eastAsia="de-CH"/>
             </w:rPr>
           </w:pPr>
-          <w:hyperlink w:anchor="_Toc403915866" w:history="1">
+          <w:hyperlink w:anchor="_Toc404383534" w:history="1">
             <w:r>
               <w:rPr>
                 <w:rStyle w:val="Hyperlink"/>
@@ -4000,7 +4000,7 @@
                 <w:noProof/>
                 <w:webHidden/>
               </w:rPr>
-              <w:instrText xml:space="preserve"> PAGEREF _Toc403915866 \h </w:instrText>
+              <w:instrText xml:space="preserve"> PAGEREF _Toc404383534 \h </w:instrText>
             </w:r>
             <w:r>
               <w:rPr>
@@ -4078,7 +4078,7 @@
         </w:numPr>
       </w:pPr>
       <w:bookmarkStart w:id="0" w:name="_Toc359231343"/>
-      <w:bookmarkStart w:id="1" w:name="_Toc403915828"/>
+      <w:bookmarkStart w:id="1" w:name="_Toc404383496"/>
       <w:r>
         <w:t>Informationen zum Dokument</w:t>
       </w:r>
@@ -4094,7 +4094,7 @@
         </w:numPr>
       </w:pPr>
       <w:bookmarkStart w:id="2" w:name="_Toc359231344"/>
-      <w:bookmarkStart w:id="3" w:name="_Toc403915829"/>
+      <w:bookmarkStart w:id="3" w:name="_Toc404383497"/>
       <w:r>
         <w:t>Zweck des Dokuments</w:t>
       </w:r>
@@ -4133,7 +4133,7 @@
         </w:numPr>
       </w:pPr>
       <w:bookmarkStart w:id="4" w:name="_Toc359231345"/>
-      <w:bookmarkStart w:id="5" w:name="_Toc403915830"/>
+      <w:bookmarkStart w:id="5" w:name="_Toc404383498"/>
       <w:r>
         <w:t>Versionskontrolle</w:t>
       </w:r>
@@ -4593,9 +4593,60 @@
           </w:p>
         </w:tc>
       </w:tr>
+      <w:tr>
+        <w:tc>
+          <w:tcPr>
+            <w:tcW w:w="1242" w:type="dxa"/>
+            <w:shd w:val="clear" w:color="auto" w:fill="auto"/>
+            <w:vAlign w:val="center"/>
+          </w:tcPr>
+          <w:p>
+            <w:r>
+              <w:t>0.8</w:t>
+            </w:r>
+          </w:p>
+        </w:tc>
+        <w:tc>
+          <w:tcPr>
+            <w:tcW w:w="1418" w:type="dxa"/>
+            <w:shd w:val="clear" w:color="auto" w:fill="auto"/>
+            <w:vAlign w:val="center"/>
+          </w:tcPr>
+          <w:p>
+            <w:r>
+              <w:t>22.11.2014</w:t>
+            </w:r>
+          </w:p>
+        </w:tc>
+        <w:tc>
+          <w:tcPr>
+            <w:tcW w:w="2186" w:type="dxa"/>
+            <w:shd w:val="clear" w:color="auto" w:fill="auto"/>
+            <w:vAlign w:val="center"/>
+          </w:tcPr>
+          <w:p>
+            <w:r>
+              <w:t>Andreas Hasler</w:t>
+            </w:r>
+          </w:p>
+        </w:tc>
+        <w:tc>
+          <w:tcPr>
+            <w:tcW w:w="3260" w:type="dxa"/>
+            <w:vAlign w:val="center"/>
+          </w:tcPr>
+          <w:p>
+            <w:r>
+              <w:t>Anpassung Entwurf Webseite</w:t>
+            </w:r>
+            <w:bookmarkStart w:id="6" w:name="_GoBack"/>
+            <w:bookmarkEnd w:id="6"/>
+          </w:p>
+        </w:tc>
+      </w:tr>
     </w:tbl>
     <w:p>
-      <w:bookmarkStart w:id="6" w:name="_Toc359231346"/>
+      <w:bookmarkStart w:id="7" w:name="_Toc359231346"/>
     </w:p>
     <w:p>
       <w:pPr>
@@ -4605,12 +4656,12 @@
           <w:numId w:val="1"/>
         </w:numPr>
       </w:pPr>
-      <w:bookmarkStart w:id="7" w:name="_Toc403915831"/>
+      <w:bookmarkStart w:id="8" w:name="_Toc404383499"/>
       <w:r>
         <w:t>Referenzierte Dokumente</w:t>
       </w:r>
-      <w:bookmarkEnd w:id="6"/>
       <w:bookmarkEnd w:id="7"/>
+      <w:bookmarkEnd w:id="8"/>
     </w:p>
     <w:tbl>
       <w:tblPr>
@@ -4677,11 +4728,11 @@
           <w:numId w:val="1"/>
         </w:numPr>
       </w:pPr>
-      <w:bookmarkStart w:id="8" w:name="_Toc403915832"/>
+      <w:bookmarkStart w:id="9" w:name="_Toc404383500"/>
       <w:r>
         <w:t>Projektdefinition</w:t>
       </w:r>
-      <w:bookmarkEnd w:id="8"/>
+      <w:bookmarkEnd w:id="9"/>
     </w:p>
     <w:p>
       <w:r>
@@ -4762,11 +4813,11 @@
           <w:numId w:val="1"/>
         </w:numPr>
       </w:pPr>
-      <w:bookmarkStart w:id="9" w:name="_Toc403915833"/>
+      <w:bookmarkStart w:id="10" w:name="_Toc404383501"/>
       <w:r>
         <w:t>Anforderungen</w:t>
       </w:r>
-      <w:bookmarkEnd w:id="9"/>
+      <w:bookmarkEnd w:id="10"/>
     </w:p>
     <w:p>
       <w:r>
@@ -4784,11 +4835,11 @@
           <w:numId w:val="1"/>
         </w:numPr>
       </w:pPr>
-      <w:bookmarkStart w:id="10" w:name="_Toc403915834"/>
+      <w:bookmarkStart w:id="11" w:name="_Toc404383502"/>
       <w:r>
         <w:t>Funktionale Anforderungen</w:t>
       </w:r>
-      <w:bookmarkEnd w:id="10"/>
+      <w:bookmarkEnd w:id="11"/>
     </w:p>
     <w:p>
       <w:pPr>
@@ -4865,11 +4916,11 @@
           <w:numId w:val="1"/>
         </w:numPr>
       </w:pPr>
-      <w:bookmarkStart w:id="11" w:name="_Toc403915835"/>
+      <w:bookmarkStart w:id="12" w:name="_Toc404383503"/>
       <w:r>
         <w:t>Nicht funktionale Anforderungen</w:t>
       </w:r>
-      <w:bookmarkEnd w:id="11"/>
+      <w:bookmarkEnd w:id="12"/>
     </w:p>
     <w:p>
       <w:pPr>
@@ -4915,11 +4966,11 @@
           <w:numId w:val="1"/>
         </w:numPr>
       </w:pPr>
-      <w:bookmarkStart w:id="12" w:name="_Toc403915836"/>
+      <w:bookmarkStart w:id="13" w:name="_Toc404383504"/>
       <w:r>
         <w:t>Kontextdiagramm</w:t>
       </w:r>
-      <w:bookmarkEnd w:id="12"/>
+      <w:bookmarkEnd w:id="13"/>
     </w:p>
     <w:p>
       <w:r>
@@ -5020,11 +5071,11 @@
           <w:numId w:val="1"/>
         </w:numPr>
       </w:pPr>
-      <w:bookmarkStart w:id="13" w:name="_Toc403915837"/>
+      <w:bookmarkStart w:id="14" w:name="_Toc404383505"/>
       <w:r>
         <w:t>Terminplan</w:t>
       </w:r>
-      <w:bookmarkEnd w:id="13"/>
+      <w:bookmarkEnd w:id="14"/>
     </w:p>
     <w:tbl>
       <w:tblPr>
@@ -5492,11 +5543,11 @@
           <w:numId w:val="1"/>
         </w:numPr>
       </w:pPr>
-      <w:bookmarkStart w:id="14" w:name="_Toc403915838"/>
+      <w:bookmarkStart w:id="15" w:name="_Toc404383506"/>
       <w:r>
         <w:t>Use Cases</w:t>
       </w:r>
-      <w:bookmarkEnd w:id="14"/>
+      <w:bookmarkEnd w:id="15"/>
     </w:p>
     <w:p>
       <w:pPr>
@@ -5506,11 +5557,11 @@
           <w:numId w:val="1"/>
         </w:numPr>
       </w:pPr>
-      <w:bookmarkStart w:id="15" w:name="_Toc403915839"/>
+      <w:bookmarkStart w:id="16" w:name="_Toc404383507"/>
       <w:r>
         <w:t>Diagramm</w:t>
       </w:r>
-      <w:bookmarkEnd w:id="15"/>
+      <w:bookmarkEnd w:id="16"/>
     </w:p>
     <w:p>
       <w:r>
@@ -5589,11 +5640,11 @@
           <w:numId w:val="1"/>
         </w:numPr>
       </w:pPr>
-      <w:bookmarkStart w:id="16" w:name="_Toc403915840"/>
+      <w:bookmarkStart w:id="17" w:name="_Toc404383508"/>
       <w:r>
         <w:t>Beschreibungen</w:t>
       </w:r>
-      <w:bookmarkEnd w:id="16"/>
+      <w:bookmarkEnd w:id="17"/>
     </w:p>
     <w:tbl>
       <w:tblPr>
@@ -8383,11 +8434,11 @@
           <w:numId w:val="1"/>
         </w:numPr>
       </w:pPr>
-      <w:bookmarkStart w:id="17" w:name="_Toc403915841"/>
+      <w:bookmarkStart w:id="18" w:name="_Toc404383509"/>
       <w:r>
         <w:t>Grobentwurf</w:t>
       </w:r>
-      <w:bookmarkEnd w:id="17"/>
+      <w:bookmarkEnd w:id="18"/>
     </w:p>
     <w:p>
       <w:pPr>
@@ -8397,11 +8448,11 @@
           <w:numId w:val="1"/>
         </w:numPr>
       </w:pPr>
-      <w:bookmarkStart w:id="18" w:name="_Toc403915842"/>
+      <w:bookmarkStart w:id="19" w:name="_Toc404383510"/>
       <w:r>
         <w:t>Hardware</w:t>
       </w:r>
-      <w:bookmarkEnd w:id="18"/>
+      <w:bookmarkEnd w:id="19"/>
     </w:p>
     <w:p>
       <w:r>
@@ -8445,11 +8496,11 @@
           <w:numId w:val="1"/>
         </w:numPr>
       </w:pPr>
-      <w:bookmarkStart w:id="19" w:name="_Toc403915843"/>
+      <w:bookmarkStart w:id="20" w:name="_Toc404383511"/>
       <w:r>
         <w:t>Direkte Anbindung</w:t>
       </w:r>
-      <w:bookmarkEnd w:id="19"/>
+      <w:bookmarkEnd w:id="20"/>
     </w:p>
     <w:p>
       <w:pPr>
@@ -8537,11 +8588,11 @@
           <w:numId w:val="1"/>
         </w:numPr>
       </w:pPr>
-      <w:bookmarkStart w:id="20" w:name="_Toc403915844"/>
+      <w:bookmarkStart w:id="21" w:name="_Toc404383512"/>
       <w:r>
         <w:t>Indirekte Anbindung</w:t>
       </w:r>
-      <w:bookmarkEnd w:id="20"/>
+      <w:bookmarkEnd w:id="21"/>
     </w:p>
     <w:p>
       <w:pPr>
@@ -8629,11 +8680,11 @@
           <w:numId w:val="1"/>
         </w:numPr>
       </w:pPr>
-      <w:bookmarkStart w:id="21" w:name="_Toc403915845"/>
+      <w:bookmarkStart w:id="22" w:name="_Toc404383513"/>
       <w:r>
         <w:t>Steuerung / Online-Schnittstelle</w:t>
       </w:r>
-      <w:bookmarkEnd w:id="21"/>
+      <w:bookmarkEnd w:id="22"/>
     </w:p>
     <w:p>
       <w:r>
@@ -8706,11 +8757,11 @@
           <w:numId w:val="1"/>
         </w:numPr>
       </w:pPr>
-      <w:bookmarkStart w:id="22" w:name="_Toc403915846"/>
+      <w:bookmarkStart w:id="23" w:name="_Toc404383514"/>
       <w:r>
         <w:t>Webseite</w:t>
       </w:r>
-      <w:bookmarkEnd w:id="22"/>
+      <w:bookmarkEnd w:id="23"/>
     </w:p>
     <w:p>
       <w:r>
@@ -8792,11 +8843,11 @@
           <w:numId w:val="1"/>
         </w:numPr>
       </w:pPr>
-      <w:bookmarkStart w:id="23" w:name="_Toc403915847"/>
+      <w:bookmarkStart w:id="24" w:name="_Toc404383515"/>
       <w:r>
         <w:t>Webservice</w:t>
       </w:r>
-      <w:bookmarkEnd w:id="23"/>
+      <w:bookmarkEnd w:id="24"/>
     </w:p>
     <w:p>
       <w:r>
@@ -8877,11 +8928,11 @@
           <w:numId w:val="1"/>
         </w:numPr>
       </w:pPr>
-      <w:bookmarkStart w:id="24" w:name="_Toc403915848"/>
+      <w:bookmarkStart w:id="25" w:name="_Toc404383516"/>
       <w:r>
         <w:t>Smartphone-App mit Webservice-Zugriff</w:t>
       </w:r>
-      <w:bookmarkEnd w:id="24"/>
+      <w:bookmarkEnd w:id="25"/>
     </w:p>
     <w:p>
       <w:r>
@@ -8965,11 +9016,11 @@
       <w:r>
         <w:t xml:space="preserve"> </w:t>
       </w:r>
-      <w:bookmarkStart w:id="25" w:name="_Toc403915849"/>
+      <w:bookmarkStart w:id="26" w:name="_Toc404383517"/>
       <w:r>
         <w:t>Lösungsfindung</w:t>
       </w:r>
-      <w:bookmarkEnd w:id="25"/>
+      <w:bookmarkEnd w:id="26"/>
     </w:p>
     <w:p>
       <w:pPr>
@@ -8979,11 +9030,11 @@
           <w:numId w:val="1"/>
         </w:numPr>
       </w:pPr>
-      <w:bookmarkStart w:id="26" w:name="_Toc403915850"/>
+      <w:bookmarkStart w:id="27" w:name="_Toc404383518"/>
       <w:r>
         <w:t>Hardware</w:t>
       </w:r>
-      <w:bookmarkEnd w:id="26"/>
+      <w:bookmarkEnd w:id="27"/>
     </w:p>
     <w:p>
       <w:r>
@@ -9025,11 +9076,11 @@
           <w:numId w:val="1"/>
         </w:numPr>
       </w:pPr>
-      <w:bookmarkStart w:id="27" w:name="_Toc403915851"/>
+      <w:bookmarkStart w:id="28" w:name="_Toc404383519"/>
       <w:r>
         <w:t>Software</w:t>
       </w:r>
-      <w:bookmarkEnd w:id="27"/>
+      <w:bookmarkEnd w:id="28"/>
     </w:p>
     <w:p>
       <w:r>
@@ -9062,11 +9113,11 @@
           <w:numId w:val="1"/>
         </w:numPr>
       </w:pPr>
-      <w:bookmarkStart w:id="28" w:name="_Toc403915852"/>
+      <w:bookmarkStart w:id="29" w:name="_Toc404383520"/>
       <w:r>
         <w:t>Detailentwurf</w:t>
       </w:r>
-      <w:bookmarkEnd w:id="28"/>
+      <w:bookmarkEnd w:id="29"/>
     </w:p>
     <w:p>
       <w:pPr>
@@ -9076,11 +9127,11 @@
           <w:numId w:val="1"/>
         </w:numPr>
       </w:pPr>
-      <w:bookmarkStart w:id="29" w:name="_Toc403915853"/>
+      <w:bookmarkStart w:id="30" w:name="_Toc404383521"/>
       <w:r>
         <w:t>Hardware / Schaltung</w:t>
       </w:r>
-      <w:bookmarkEnd w:id="29"/>
+      <w:bookmarkEnd w:id="30"/>
     </w:p>
     <w:p>
       <w:r>
@@ -9235,11 +9286,11 @@
           <w:numId w:val="1"/>
         </w:numPr>
       </w:pPr>
-      <w:bookmarkStart w:id="30" w:name="_Toc403915854"/>
+      <w:bookmarkStart w:id="31" w:name="_Toc404383522"/>
       <w:r>
         <w:t>Steuerung</w:t>
       </w:r>
-      <w:bookmarkEnd w:id="30"/>
+      <w:bookmarkEnd w:id="31"/>
     </w:p>
     <w:p>
       <w:r>
@@ -9260,11 +9311,11 @@
           <w:numId w:val="1"/>
         </w:numPr>
       </w:pPr>
-      <w:bookmarkStart w:id="31" w:name="_Toc403915855"/>
+      <w:bookmarkStart w:id="32" w:name="_Toc404383523"/>
       <w:r>
         <w:t>Sensoren</w:t>
       </w:r>
-      <w:bookmarkEnd w:id="31"/>
+      <w:bookmarkEnd w:id="32"/>
     </w:p>
     <w:p>
       <w:r>
@@ -9345,11 +9396,11 @@
           <w:numId w:val="1"/>
         </w:numPr>
       </w:pPr>
-      <w:bookmarkStart w:id="32" w:name="_Toc403915856"/>
+      <w:bookmarkStart w:id="33" w:name="_Toc404383524"/>
       <w:r>
         <w:t>LCD-Display</w:t>
       </w:r>
-      <w:bookmarkEnd w:id="32"/>
+      <w:bookmarkEnd w:id="33"/>
     </w:p>
     <w:p>
       <w:r>
@@ -9427,11 +9478,11 @@
           <w:numId w:val="1"/>
         </w:numPr>
       </w:pPr>
-      <w:bookmarkStart w:id="33" w:name="_Toc403915857"/>
+      <w:bookmarkStart w:id="34" w:name="_Toc404383525"/>
       <w:r>
         <w:t>Schalter am LCD-Display</w:t>
       </w:r>
-      <w:bookmarkEnd w:id="33"/>
+      <w:bookmarkEnd w:id="34"/>
     </w:p>
     <w:p>
       <w:r>
@@ -9532,11 +9583,11 @@
           <w:numId w:val="1"/>
         </w:numPr>
       </w:pPr>
-      <w:bookmarkStart w:id="34" w:name="_Toc403915858"/>
+      <w:bookmarkStart w:id="35" w:name="_Toc404383526"/>
       <w:r>
         <w:t>Ablauf</w:t>
       </w:r>
-      <w:bookmarkEnd w:id="34"/>
+      <w:bookmarkEnd w:id="35"/>
     </w:p>
     <w:p>
       <w:r>
@@ -9618,8 +9669,6 @@
       <w:r>
         <w:t>Abbildung 11</w:t>
       </w:r>
-      <w:bookmarkStart w:id="35" w:name="_GoBack"/>
-      <w:bookmarkEnd w:id="35"/>
       <w:r>
         <w:t>: Die Messwerte werden periodisch mittels Polling gespeichert</w:t>
       </w:r>
@@ -9637,7 +9686,7 @@
           <w:numId w:val="1"/>
         </w:numPr>
       </w:pPr>
-      <w:bookmarkStart w:id="36" w:name="_Toc403915859"/>
+      <w:bookmarkStart w:id="36" w:name="_Toc404383527"/>
       <w:r>
         <w:t>Struktur</w:t>
       </w:r>
@@ -9822,21 +9871,7 @@
         <w:rPr>
           <w:rFonts w:ascii="Courier New" w:hAnsi="Courier New" w:cs="Courier New"/>
         </w:rPr>
-        <w:t>std:</w:t>
-      </w:r>
-      <w:proofErr w:type="gramStart"/>
-      <w:r>
-        <w:rPr>
-          <w:rFonts w:ascii="Courier New" w:hAnsi="Courier New" w:cs="Courier New"/>
-        </w:rPr>
-        <w:t>:function</w:t>
-      </w:r>
-      <w:proofErr w:type="gramEnd"/>
-      <w:r>
-        <w:rPr>
-          <w:rFonts w:ascii="Courier New" w:hAnsi="Courier New" w:cs="Courier New"/>
-        </w:rPr>
-        <w:t>&lt;void()&gt;</w:t>
+        <w:t>std::function&lt;void()&gt;</w:t>
       </w:r>
       <w:r>
         <w:t xml:space="preserve"> </w:t>
@@ -10200,7 +10235,7 @@
           <w:numId w:val="1"/>
         </w:numPr>
       </w:pPr>
-      <w:bookmarkStart w:id="37" w:name="_Toc403915860"/>
+      <w:bookmarkStart w:id="37" w:name="_Toc404383528"/>
       <w:r>
         <w:t>Datenbank</w:t>
       </w:r>
@@ -10518,7 +10553,7 @@
           <w:numId w:val="1"/>
         </w:numPr>
       </w:pPr>
-      <w:bookmarkStart w:id="38" w:name="_Toc403915861"/>
+      <w:bookmarkStart w:id="38" w:name="_Toc404383529"/>
       <w:r>
         <w:t>Webseite</w:t>
       </w:r>
@@ -10532,7 +10567,7 @@
           <w:numId w:val="1"/>
         </w:numPr>
       </w:pPr>
-      <w:bookmarkStart w:id="39" w:name="_Toc403915862"/>
+      <w:bookmarkStart w:id="39" w:name="_Toc404383530"/>
       <w:r>
         <w:t>Benutzeroberfläche</w:t>
       </w:r>
@@ -10543,9 +10578,9 @@
         <w:pStyle w:val="Bild"/>
       </w:pPr>
       <w:r>
-        <w:pict w14:anchorId="014ADFA6">
+        <w:pict w14:anchorId="600655A2">
           <v:shape id="_x0000_i1028" type="#_x0000_t75" style="width:451.5pt;height:332.25pt">
-            <v:imagedata r:id="rId21" o:title="mockup"/>
+            <v:imagedata r:id="rId21" o:title="Web-Mockup"/>
           </v:shape>
         </w:pict>
       </w:r>
@@ -10564,6 +10599,21 @@
       </w:r>
       <w:r>
         <w:t>kann zwischen den unterschiedlichen Sensordaten navigiert werden. Auf der entsprechenden Seite wird der aktuelle (zuletzt gemessene) Datensatz dargestellt, sowie ein Verlauf der gemessenen Werte der vergangenen 7 Tage.</w:t>
+      </w:r>
+    </w:p>
+    <w:p>
+      <w:pPr>
+        <w:spacing w:line="240" w:lineRule="auto"/>
+        <w:rPr>
+          <w:rFonts w:eastAsiaTheme="majorEastAsia" w:cstheme="majorBidi"/>
+          <w:b/>
+          <w:color w:val="000000" w:themeColor="text1"/>
+          <w:sz w:val="24"/>
+          <w:szCs w:val="24"/>
+        </w:rPr>
+      </w:pPr>
+      <w:r>
+        <w:br w:type="page"/>
       </w:r>
     </w:p>
     <w:p>
@@ -10574,7 +10624,7 @@
           <w:numId w:val="1"/>
         </w:numPr>
       </w:pPr>
-      <w:bookmarkStart w:id="40" w:name="_Toc403915863"/>
+      <w:bookmarkStart w:id="40" w:name="_Toc404383531"/>
       <w:r>
         <w:t>Software Entwurf</w:t>
       </w:r>
@@ -10595,10 +10645,10 @@
           <w:lang w:eastAsia="de-CH"/>
         </w:rPr>
         <w:drawing>
-          <wp:inline distT="0" distB="0" distL="0" distR="0" wp14:anchorId="7BBEF25D" wp14:editId="6A6C7F04">
-            <wp:extent cx="5731510" cy="1414145"/>
+          <wp:inline distT="0" distB="0" distL="0" distR="0" wp14:anchorId="07F27C11" wp14:editId="047CE4FB">
+            <wp:extent cx="5731510" cy="2370455"/>
             <wp:effectExtent l="0" t="0" r="2540" b="0"/>
-            <wp:docPr id="18" name="Grafik 18"/>
+            <wp:docPr id="3" name="Grafik 3"/>
             <wp:cNvGraphicFramePr>
               <a:graphicFrameLocks xmlns:a="http://schemas.openxmlformats.org/drawingml/2006/main" noChangeAspect="1"/>
             </wp:cNvGraphicFramePr>
@@ -10618,7 +10668,7 @@
                   <pic:spPr>
                     <a:xfrm>
                       <a:off x="0" y="0"/>
-                      <a:ext cx="5731510" cy="1414145"/>
+                      <a:ext cx="5731510" cy="2370455"/>
                     </a:xfrm>
                     <a:prstGeom prst="rect">
                       <a:avLst/>
@@ -10640,8 +10690,48 @@
       </w:r>
     </w:p>
     <w:p>
-      <w:r>
-        <w:t xml:space="preserve">Es werden 5 PHP Seiten erstellt (Index, Temperatur, Druck, Lichtstaerke und Feuchtigkeit) wobei Index nur zur Weiterleitung auf die Seite der Temperatur verwendet wird. Für den Zugriff auf die SQLite Datenbank (zur Abfrage der Messwerte) wird eine separate Klasse erstellt (DatabaseHandler) welche durch alle Seiten mittels einem Include verwendet werden kann. </w:t>
+      <w:pPr>
+        <w:rPr>
+          <w:i/>
+          <w:caps/>
+        </w:rPr>
+      </w:pPr>
+      <w:r>
+        <w:t>Es werden 9</w:t>
+      </w:r>
+      <w:r>
+        <w:t xml:space="preserve"> PHP Seiten erstellt (Index, Temperatur, Druck, </w:t>
+      </w:r>
+      <w:r>
+        <w:t>Lichtstärke</w:t>
+      </w:r>
+      <w:r>
+        <w:t xml:space="preserve"> und Feuchtigkeit) wobei Index nur zur Weiterleitung auf die Seite der Temperatur verwendet wird. Für den Zugriff auf die SQLite Datenbank (zur Abfrage der</w:t>
+      </w:r>
+      <w:r>
+        <w:t xml:space="preserve"> letzten</w:t>
+      </w:r>
+      <w:r>
+        <w:t xml:space="preserve"> Messwerte) wird eine separate Klasse erstellt (DatabaseHandler) welche durch alle Seiten mittels einem Include verwendet werden kann. </w:t>
+      </w:r>
+      <w:r>
+        <w:t xml:space="preserve">Die </w:t>
+      </w:r>
+      <w:r>
+        <w:rPr>
+          <w:i/>
+        </w:rPr>
+        <w:t>Graph</w:t>
+      </w:r>
+      <w:r>
+        <w:t xml:space="preserve"> Dateien erstellen mittels einem Datenbankzugriff die Diagramme, welche auf den einzelnen Seiten als Bild dargestellt werden.</w:t>
+      </w:r>
+      <w:r>
+        <w:rPr>
+          <w:i/>
+          <w:vanish/>
+        </w:rPr>
+        <w:t>sxsdasdasadsadsadffedsdfdsfdf</w:t>
       </w:r>
     </w:p>
     <w:p>
@@ -10697,6 +10787,24 @@
       <w:r>
         <w:t>SQLite 3</w:t>
       </w:r>
+      <w:r>
+        <w:t xml:space="preserve"> / PHP-Erweiterung für SQLite 3</w:t>
+      </w:r>
+    </w:p>
+    <w:p>
+      <w:pPr>
+        <w:spacing w:line="240" w:lineRule="auto"/>
+        <w:rPr>
+          <w:rFonts w:eastAsiaTheme="majorEastAsia" w:cstheme="majorBidi"/>
+          <w:b/>
+          <w:color w:val="000000" w:themeColor="text1"/>
+          <w:sz w:val="32"/>
+          <w:szCs w:val="32"/>
+        </w:rPr>
+      </w:pPr>
+      <w:r>
+        <w:br w:type="page"/>
+      </w:r>
     </w:p>
     <w:p>
       <w:pPr>
@@ -10706,7 +10814,7 @@
           <w:numId w:val="1"/>
         </w:numPr>
       </w:pPr>
-      <w:bookmarkStart w:id="41" w:name="_Toc403915864"/>
+      <w:bookmarkStart w:id="41" w:name="_Toc404383532"/>
       <w:r>
         <w:t>Q</w:t>
       </w:r>
@@ -11199,7 +11307,7 @@
         </w:numPr>
         <w:ind w:left="567" w:hanging="567"/>
       </w:pPr>
-      <w:bookmarkStart w:id="42" w:name="_Toc403915865"/>
+      <w:bookmarkStart w:id="42" w:name="_Toc404383533"/>
       <w:r>
         <w:t>Testing</w:t>
       </w:r>
@@ -11409,13 +11517,28 @@
     </w:p>
     <w:p>
       <w:pPr>
+        <w:spacing w:line="240" w:lineRule="auto"/>
+        <w:rPr>
+          <w:rFonts w:eastAsiaTheme="majorEastAsia" w:cstheme="majorBidi"/>
+          <w:b/>
+          <w:color w:val="000000" w:themeColor="text1"/>
+          <w:sz w:val="26"/>
+          <w:szCs w:val="26"/>
+        </w:rPr>
+      </w:pPr>
+      <w:r>
+        <w:br w:type="page"/>
+      </w:r>
+    </w:p>
+    <w:p>
+      <w:pPr>
         <w:pStyle w:val="berschrift2"/>
         <w:numPr>
           <w:ilvl w:val="1"/>
           <w:numId w:val="1"/>
         </w:numPr>
       </w:pPr>
-      <w:bookmarkStart w:id="43" w:name="_Toc403915866"/>
+      <w:bookmarkStart w:id="43" w:name="_Toc404383534"/>
       <w:r>
         <w:t>Testfälle</w:t>
       </w:r>
@@ -11816,15 +11939,7 @@
           </w:tcPr>
           <w:p>
             <w:r>
-              <w:t xml:space="preserve">Mittels einer SQLite Shell wird geprüft, ob der periodisch </w:t>
-            </w:r>
-            <w:proofErr w:type="spellStart"/>
-            <w:r>
-              <w:t>ge</w:t>
-            </w:r>
-            <w:proofErr w:type="spellEnd"/>
-            <w:r>
-              <w:t>- speicherte Inhalt in der Datenbank vorhanden ist.</w:t>
+              <w:t>Mittels einer SQLite Shell wird geprüft, ob der periodisch ge- speicherte Inhalt in der Datenbank vorhanden ist.</w:t>
             </w:r>
           </w:p>
         </w:tc>
@@ -13205,21 +13320,8 @@
             <w:r>
               <w:t xml:space="preserve"> die-</w:t>
             </w:r>
-            <w:proofErr w:type="spellStart"/>
-            <w:r>
-              <w:t>sen</w:t>
-            </w:r>
-            <w:proofErr w:type="spellEnd"/>
-            <w:r>
-              <w:t xml:space="preserve"> Test präparierte SD Karte gelegt. Die Datei muss so gross sein, dass bloss noch wenige Bytes an Speicher auf der Karte vorhanden sind. Eine solche Datei kann mittels </w:t>
-            </w:r>
-            <w:proofErr w:type="spellStart"/>
-            <w:r>
-              <w:t>dd</w:t>
-            </w:r>
-            <w:proofErr w:type="spellEnd"/>
-            <w:r>
-              <w:t xml:space="preserve"> erstellt wer- den. Anschliessend wird </w:t>
+            <w:r>
+              <w:t xml:space="preserve">sen Test präparierte SD Karte gelegt. Die Datei muss so gross sein, dass bloss noch wenige Bytes an Speicher auf der Karte vorhanden sind. Eine solche Datei kann mittels dd erstellt wer- den. Anschliessend wird </w:t>
             </w:r>
             <w:r>
               <w:t>verifiziert, dass die Anwendung ver</w:t>
@@ -13558,7 +13660,7 @@
       <w:rPr>
         <w:noProof/>
       </w:rPr>
-      <w:t>20</w:t>
+      <w:t>4</w:t>
     </w:r>
     <w:r>
       <w:fldChar w:fldCharType="end"/>
@@ -17742,7 +17844,7 @@
 </file>
 
 <file path=customXml/itemProps1.xml><?xml version="1.0" encoding="utf-8"?>
-<ds:datastoreItem xmlns:ds="http://schemas.openxmlformats.org/officeDocument/2006/customXml" ds:itemID="{E200CDFE-6064-4D11-AD00-3FAAD9807AD8}">
+<ds:datastoreItem xmlns:ds="http://schemas.openxmlformats.org/officeDocument/2006/customXml" ds:itemID="{9B26B661-1606-4B8B-A761-D9FA83BB6740}">
   <ds:schemaRefs>
     <ds:schemaRef ds:uri="http://schemas.openxmlformats.org/officeDocument/2006/bibliography"/>
   </ds:schemaRefs>

</xml_diff>